<commit_message>
Updated Docs for AI
</commit_message>
<xml_diff>
--- a/Embedded_AI/Class_Notes_Embedded_AI.docx
+++ b/Embedded_AI/Class_Notes_Embedded_AI.docx
@@ -258,23 +258,13 @@
           <w:sz w:val="22"/>
         </w:rPr>
       </w:pPr>
-      <w:proofErr w:type="spellStart"/>
-      <w:r>
-        <w:rPr>
-          <w:b/>
-          <w:bCs/>
-          <w:sz w:val="22"/>
-        </w:rPr>
-        <w:t>Keras</w:t>
-      </w:r>
-      <w:proofErr w:type="spellEnd"/>
-      <w:r>
-        <w:rPr>
-          <w:b/>
-          <w:bCs/>
-          <w:sz w:val="22"/>
-        </w:rPr>
-        <w:t>:</w:t>
+      <w:r>
+        <w:rPr>
+          <w:b/>
+          <w:bCs/>
+          <w:sz w:val="22"/>
+        </w:rPr>
+        <w:t>Keras:</w:t>
       </w:r>
     </w:p>
     <w:p>
@@ -308,49 +298,11 @@
           <w:sz w:val="22"/>
         </w:rPr>
       </w:pPr>
-      <w:proofErr w:type="spellStart"/>
-      <w:r>
-        <w:rPr>
-          <w:sz w:val="22"/>
-        </w:rPr>
-        <w:t>Keras</w:t>
-      </w:r>
-      <w:proofErr w:type="spellEnd"/>
-      <w:r>
-        <w:rPr>
-          <w:sz w:val="22"/>
-        </w:rPr>
-        <w:t xml:space="preserve"> is a high-level API designed for rapid prototyping and ease of use in building deep learning models. It was originally a standalone library but is now integrated into TensorFlow as </w:t>
-      </w:r>
-      <w:proofErr w:type="spellStart"/>
-      <w:proofErr w:type="gramStart"/>
-      <w:r>
-        <w:rPr>
-          <w:sz w:val="22"/>
-        </w:rPr>
-        <w:t>tf.keras</w:t>
-      </w:r>
-      <w:proofErr w:type="spellEnd"/>
-      <w:proofErr w:type="gramEnd"/>
-      <w:r>
-        <w:rPr>
-          <w:sz w:val="22"/>
-        </w:rPr>
-        <w:t xml:space="preserve">, making it the recommended way to use </w:t>
-      </w:r>
-      <w:proofErr w:type="spellStart"/>
-      <w:r>
-        <w:rPr>
-          <w:sz w:val="22"/>
-        </w:rPr>
-        <w:t>Keras</w:t>
-      </w:r>
-      <w:proofErr w:type="spellEnd"/>
-      <w:r>
-        <w:rPr>
-          <w:sz w:val="22"/>
-        </w:rPr>
-        <w:t xml:space="preserve"> with TensorFlow.</w:t>
+      <w:r>
+        <w:rPr>
+          <w:sz w:val="22"/>
+        </w:rPr>
+        <w:t>Keras is a high-level API designed for rapid prototyping and ease of use in building deep learning models. It was originally a standalone library but is now integrated into TensorFlow as tf.keras, making it the recommended way to use Keras with TensorFlow.</w:t>
       </w:r>
     </w:p>
     <w:p>
@@ -384,19 +336,11 @@
           <w:sz w:val="22"/>
         </w:rPr>
       </w:pPr>
-      <w:proofErr w:type="spellStart"/>
-      <w:r>
-        <w:rPr>
-          <w:sz w:val="22"/>
-        </w:rPr>
-        <w:t>Keras</w:t>
-      </w:r>
-      <w:proofErr w:type="spellEnd"/>
-      <w:r>
-        <w:rPr>
-          <w:sz w:val="22"/>
-        </w:rPr>
-        <w:t xml:space="preserve"> emphasizes simplicity and modularity, allowing users to define and train neural networks with minimal lines of code. This makes it particularly appealing for beginners and for quickly experimenting with different model architectures.</w:t>
+      <w:r>
+        <w:rPr>
+          <w:sz w:val="22"/>
+        </w:rPr>
+        <w:t>Keras emphasizes simplicity and modularity, allowing users to define and train neural networks with minimal lines of code. This makes it particularly appealing for beginners and for quickly experimenting with different model architectures.</w:t>
       </w:r>
     </w:p>
     <w:p>
@@ -430,19 +374,11 @@
           <w:sz w:val="22"/>
         </w:rPr>
       </w:pPr>
-      <w:proofErr w:type="spellStart"/>
-      <w:r>
-        <w:rPr>
-          <w:sz w:val="22"/>
-        </w:rPr>
-        <w:t>Keras</w:t>
-      </w:r>
-      <w:proofErr w:type="spellEnd"/>
-      <w:r>
-        <w:rPr>
-          <w:sz w:val="22"/>
-        </w:rPr>
-        <w:t xml:space="preserve"> can run on top of various backend engines, including TensorFlow, Theano, and CNTK, though TensorFlow is the most common and integrated choice.</w:t>
+      <w:r>
+        <w:rPr>
+          <w:sz w:val="22"/>
+        </w:rPr>
+        <w:t>Keras can run on top of various backend engines, including TensorFlow, Theano, and CNTK, though TensorFlow is the most common and integrated choice.</w:t>
       </w:r>
     </w:p>
     <w:p>
@@ -479,76 +415,28 @@
           <w:sz w:val="22"/>
         </w:rPr>
       </w:pPr>
-      <w:proofErr w:type="spellStart"/>
-      <w:r>
-        <w:rPr>
-          <w:sz w:val="22"/>
-        </w:rPr>
-        <w:t>TFLite</w:t>
-      </w:r>
-      <w:proofErr w:type="spellEnd"/>
-      <w:r>
-        <w:rPr>
-          <w:sz w:val="22"/>
-        </w:rPr>
-        <w:t xml:space="preserve"> is an open-source framework for running machine learning models on mobile, embedded, and IoT devices, enabling on-device inference for apps on Android, iOS, and Linux-based systems like Raspberry Pi, with features for model optimization, small file sizes, and high performance. It works by converting standard TensorFlow/</w:t>
-      </w:r>
-      <w:proofErr w:type="spellStart"/>
-      <w:r>
-        <w:rPr>
-          <w:sz w:val="22"/>
-        </w:rPr>
-        <w:t>Keras</w:t>
-      </w:r>
-      <w:proofErr w:type="spellEnd"/>
-      <w:r>
-        <w:rPr>
-          <w:sz w:val="22"/>
-        </w:rPr>
-        <w:t xml:space="preserve"> models into a lightweight .</w:t>
-      </w:r>
-      <w:proofErr w:type="spellStart"/>
-      <w:r>
-        <w:rPr>
-          <w:sz w:val="22"/>
-        </w:rPr>
-        <w:t>tflite</w:t>
-      </w:r>
-      <w:proofErr w:type="spellEnd"/>
-      <w:r>
-        <w:rPr>
-          <w:sz w:val="22"/>
-        </w:rPr>
-        <w:t> format (using </w:t>
-      </w:r>
-      <w:proofErr w:type="spellStart"/>
-      <w:r>
-        <w:fldChar w:fldCharType="begin"/>
-      </w:r>
-      <w:r>
-        <w:instrText>HYPERLINK "https://www.google.com/search?safe=active&amp;sca_esv=281aa192389698e8&amp;rlz=1C1GCEA_enIN1160IN1160&amp;sxsrf=AE3TifMYPcJrFDoeh2VBTROm6DT_NWI4Ow%3A1765170778439&amp;q=FlatBuffers&amp;sa=X&amp;ved=2ahUKEwjT2N3Jna2RAxW86qACHUjTIIgQxccNegQIMxAB&amp;mstk=AUtExfDLL51LQ6FrLjIbylFU3JdC0NX8koU4PyDlnP2TfG_HcDQ3ikoCUMJGO4_aMfl2samafBY723meGwtnIebCa6AlmOTs_TWTpcj2IOHC81eCxtWZHtXW0rVzLXgdcYrILKAcGo1GHqm5RPaeJaEbyz6lSw48SEXkM6fBkUmZJ5RzUPpmHRG4D6zPe_Iqs6W5cMoSKLjVjPFw8HCymtHHiefPPaJC_CJojF4f1lEW734uuUOafawB6KFYA6r0B_jdlNLUAEoagflXcLOa-PrKJ_pu&amp;csui=3"</w:instrText>
-      </w:r>
-      <w:r>
-        <w:fldChar w:fldCharType="separate"/>
-      </w:r>
-      <w:r>
-        <w:rPr>
-          <w:rStyle w:val="Hyperlink"/>
-          <w:sz w:val="22"/>
-        </w:rPr>
-        <w:t>FlatBuffers</w:t>
-      </w:r>
-      <w:proofErr w:type="spellEnd"/>
-      <w:r>
-        <w:fldChar w:fldCharType="end"/>
-      </w:r>
+      <w:r>
+        <w:rPr>
+          <w:sz w:val="22"/>
+        </w:rPr>
+        <w:t>TFLite is an open-source framework for running machine learning models on mobile, embedded, and IoT devices, enabling on-device inference for apps on Android, iOS, and Linux-based systems like Raspberry Pi, with features for model optimization, small file sizes, and high performance. It works by converting standard TensorFlow/Keras models into a lightweight .tflite format (using </w:t>
+      </w:r>
+      <w:hyperlink r:id="rId10" w:history="1">
+        <w:r>
+          <w:rPr>
+            <w:rStyle w:val="Hyperlink"/>
+            <w:sz w:val="22"/>
+          </w:rPr>
+          <w:t>FlatBuffers</w:t>
+        </w:r>
+      </w:hyperlink>
       <w:r>
         <w:rPr>
           <w:sz w:val="22"/>
         </w:rPr>
         <w:t>) and provides tools like </w:t>
       </w:r>
-      <w:hyperlink r:id="rId10" w:history="1">
+      <w:hyperlink r:id="rId11" w:history="1">
         <w:r>
           <w:rPr>
             <w:rStyle w:val="Hyperlink"/>
@@ -563,7 +451,7 @@
         </w:rPr>
         <w:t> and </w:t>
       </w:r>
-      <w:hyperlink r:id="rId11" w:history="1">
+      <w:hyperlink r:id="rId12" w:history="1">
         <w:r>
           <w:rPr>
             <w:rStyle w:val="Hyperlink"/>
@@ -707,43 +595,7 @@
         <w:rPr>
           <w:sz w:val="22"/>
         </w:rPr>
-        <w:t xml:space="preserve">Converts models to a </w:t>
-      </w:r>
-      <w:proofErr w:type="gramStart"/>
-      <w:r>
-        <w:rPr>
-          <w:sz w:val="22"/>
-        </w:rPr>
-        <w:t>compact .</w:t>
-      </w:r>
-      <w:proofErr w:type="spellStart"/>
-      <w:r>
-        <w:rPr>
-          <w:sz w:val="22"/>
-        </w:rPr>
-        <w:t>tflite</w:t>
-      </w:r>
-      <w:proofErr w:type="spellEnd"/>
-      <w:proofErr w:type="gramEnd"/>
-      <w:r>
-        <w:rPr>
-          <w:sz w:val="22"/>
-        </w:rPr>
-        <w:t> format (</w:t>
-      </w:r>
-      <w:proofErr w:type="spellStart"/>
-      <w:r>
-        <w:rPr>
-          <w:sz w:val="22"/>
-        </w:rPr>
-        <w:t>FlatBuffers</w:t>
-      </w:r>
-      <w:proofErr w:type="spellEnd"/>
-      <w:r>
-        <w:rPr>
-          <w:sz w:val="22"/>
-        </w:rPr>
-        <w:t>) and supports techniques like quantization to shrink size and improve speed. </w:t>
+        <w:t>Converts models to a compact .tflite format (FlatBuffers) and supports techniques like quantization to shrink size and improve speed. </w:t>
       </w:r>
     </w:p>
     <w:p>
@@ -782,21 +634,7 @@
           <w:sz w:val="22"/>
         </w:rPr>
         <w:lastRenderedPageBreak/>
-        <w:t xml:space="preserve">A Python library to train </w:t>
-      </w:r>
-      <w:proofErr w:type="spellStart"/>
-      <w:r>
-        <w:rPr>
-          <w:sz w:val="22"/>
-        </w:rPr>
-        <w:t>TFLite</w:t>
-      </w:r>
-      <w:proofErr w:type="spellEnd"/>
-      <w:r>
-        <w:rPr>
-          <w:sz w:val="22"/>
-        </w:rPr>
-        <w:t xml:space="preserve"> models from your own data with few lines of code (transfer learning). </w:t>
+        <w:t>A Python library to train TFLite models from your own data with few lines of code (transfer learning). </w:t>
       </w:r>
     </w:p>
     <w:p>
@@ -1130,21 +968,7 @@
         <w:rPr>
           <w:sz w:val="22"/>
         </w:rPr>
-        <w:t xml:space="preserve">Create Account on Google </w:t>
-      </w:r>
-      <w:proofErr w:type="spellStart"/>
-      <w:r>
-        <w:rPr>
-          <w:sz w:val="22"/>
-        </w:rPr>
-        <w:t>colab</w:t>
-      </w:r>
-      <w:proofErr w:type="spellEnd"/>
-      <w:r>
-        <w:rPr>
-          <w:sz w:val="22"/>
-        </w:rPr>
-        <w:t xml:space="preserve"> and open first notebook (in </w:t>
+        <w:t xml:space="preserve">Create Account on Google colab and open first notebook (in </w:t>
       </w:r>
       <w:r>
         <w:rPr>
@@ -1469,7 +1293,6 @@
           <w:sz w:val="22"/>
         </w:rPr>
       </w:pPr>
-      <w:proofErr w:type="spellStart"/>
       <w:r>
         <w:rPr>
           <w:b/>
@@ -1478,54 +1301,11 @@
         </w:rPr>
         <w:t>LiteRT</w:t>
       </w:r>
-      <w:proofErr w:type="spellEnd"/>
-      <w:r>
-        <w:rPr>
-          <w:sz w:val="22"/>
-        </w:rPr>
-        <w:t xml:space="preserve"> (short for Lite Runtime), formerly known as TensorFlow Lite, is Google's high-performance runtime for on-device AI. You can find ready-to-run </w:t>
-      </w:r>
-      <w:proofErr w:type="spellStart"/>
-      <w:r>
-        <w:rPr>
-          <w:sz w:val="22"/>
-        </w:rPr>
-        <w:t>LiteRT</w:t>
-      </w:r>
-      <w:proofErr w:type="spellEnd"/>
-      <w:r>
-        <w:rPr>
-          <w:sz w:val="22"/>
-        </w:rPr>
-        <w:t xml:space="preserve"> models for a wide range of ML/AI tasks, or convert and run TensorFlow, </w:t>
-      </w:r>
-      <w:proofErr w:type="spellStart"/>
-      <w:r>
-        <w:rPr>
-          <w:sz w:val="22"/>
-        </w:rPr>
-        <w:t>PyTorch</w:t>
-      </w:r>
-      <w:proofErr w:type="spellEnd"/>
-      <w:r>
-        <w:rPr>
-          <w:sz w:val="22"/>
-        </w:rPr>
-        <w:t xml:space="preserve">, and JAX models to the </w:t>
-      </w:r>
-      <w:proofErr w:type="spellStart"/>
-      <w:r>
-        <w:rPr>
-          <w:sz w:val="22"/>
-        </w:rPr>
-        <w:t>TFLite</w:t>
-      </w:r>
-      <w:proofErr w:type="spellEnd"/>
-      <w:r>
-        <w:rPr>
-          <w:sz w:val="22"/>
-        </w:rPr>
-        <w:t xml:space="preserve"> format using the AI Edge conversion and optimization tools.</w:t>
+      <w:r>
+        <w:rPr>
+          <w:sz w:val="22"/>
+        </w:rPr>
+        <w:t xml:space="preserve"> (short for Lite Runtime), formerly known as TensorFlow Lite, is Google's high-performance runtime for on-device AI. You can find ready-to-run LiteRT models for a wide range of ML/AI tasks, or convert and run TensorFlow, PyTorch, and JAX models to the TFLite format using the AI Edge conversion and optimization tools.</w:t>
       </w:r>
     </w:p>
     <w:p>
@@ -1563,21 +1343,7 @@
         <w:rPr>
           <w:sz w:val="22"/>
         </w:rPr>
-        <w:t xml:space="preserve">: </w:t>
-      </w:r>
-      <w:proofErr w:type="spellStart"/>
-      <w:r>
-        <w:rPr>
-          <w:sz w:val="22"/>
-        </w:rPr>
-        <w:t>LiteRT</w:t>
-      </w:r>
-      <w:proofErr w:type="spellEnd"/>
-      <w:r>
-        <w:rPr>
-          <w:sz w:val="22"/>
-        </w:rPr>
-        <w:t xml:space="preserve"> addresses five key ODML constraints: </w:t>
+        <w:t xml:space="preserve">: LiteRT addresses five key ODML constraints: </w:t>
       </w:r>
       <w:r>
         <w:rPr>
@@ -1674,7 +1440,7 @@
         </w:rPr>
         <w:t>: Compatible with </w:t>
       </w:r>
-      <w:hyperlink r:id="rId12" w:history="1">
+      <w:hyperlink r:id="rId13" w:history="1">
         <w:r>
           <w:rPr>
             <w:rStyle w:val="Hyperlink"/>
@@ -1689,7 +1455,7 @@
         </w:rPr>
         <w:t> and </w:t>
       </w:r>
-      <w:hyperlink r:id="rId13" w:history="1">
+      <w:hyperlink r:id="rId14" w:history="1">
         <w:r>
           <w:rPr>
             <w:rStyle w:val="Hyperlink"/>
@@ -1704,7 +1470,7 @@
         </w:rPr>
         <w:t> devices, </w:t>
       </w:r>
-      <w:hyperlink r:id="rId14" w:history="1">
+      <w:hyperlink r:id="rId15" w:history="1">
         <w:r>
           <w:rPr>
             <w:rStyle w:val="Hyperlink"/>
@@ -1719,7 +1485,7 @@
         </w:rPr>
         <w:t>, and </w:t>
       </w:r>
-      <w:hyperlink r:id="rId15" w:history="1">
+      <w:hyperlink r:id="rId16" w:history="1">
         <w:r>
           <w:rPr>
             <w:rStyle w:val="Hyperlink"/>
@@ -1757,71 +1523,7 @@
         <w:rPr>
           <w:sz w:val="22"/>
         </w:rPr>
-        <w:t xml:space="preserve">: AI Edge provides tools to convert models from </w:t>
-      </w:r>
-      <w:proofErr w:type="spellStart"/>
-      <w:r>
-        <w:rPr>
-          <w:sz w:val="22"/>
-        </w:rPr>
-        <w:t>PyTorch</w:t>
-      </w:r>
-      <w:proofErr w:type="spellEnd"/>
-      <w:r>
-        <w:rPr>
-          <w:sz w:val="22"/>
-        </w:rPr>
-        <w:t xml:space="preserve"> and TensorFlow models into the </w:t>
-      </w:r>
-      <w:proofErr w:type="spellStart"/>
-      <w:r>
-        <w:rPr>
-          <w:sz w:val="22"/>
-        </w:rPr>
-        <w:t>FlatBuffers</w:t>
-      </w:r>
-      <w:proofErr w:type="spellEnd"/>
-      <w:r>
-        <w:rPr>
-          <w:sz w:val="22"/>
-        </w:rPr>
-        <w:t xml:space="preserve"> format </w:t>
-      </w:r>
-      <w:proofErr w:type="gramStart"/>
-      <w:r>
-        <w:rPr>
-          <w:sz w:val="22"/>
-        </w:rPr>
-        <w:t>(.</w:t>
-      </w:r>
-      <w:proofErr w:type="spellStart"/>
-      <w:r>
-        <w:rPr>
-          <w:sz w:val="22"/>
-        </w:rPr>
-        <w:t>tflite</w:t>
-      </w:r>
-      <w:proofErr w:type="spellEnd"/>
-      <w:proofErr w:type="gramEnd"/>
-      <w:r>
-        <w:rPr>
-          <w:sz w:val="22"/>
-        </w:rPr>
-        <w:t xml:space="preserve">), enabling you to use a wide range of state-of-the-art models on </w:t>
-      </w:r>
-      <w:proofErr w:type="spellStart"/>
-      <w:r>
-        <w:rPr>
-          <w:sz w:val="22"/>
-        </w:rPr>
-        <w:t>LiteRT</w:t>
-      </w:r>
-      <w:proofErr w:type="spellEnd"/>
-      <w:r>
-        <w:rPr>
-          <w:sz w:val="22"/>
-        </w:rPr>
-        <w:t>. You also have access to model optimization tools that can handle quantization and metadata.</w:t>
+        <w:t>: AI Edge provides tools to convert models from PyTorch and TensorFlow models into the FlatBuffers format (.tflite), enabling you to use a wide range of state-of-the-art models on LiteRT. You also have access to model optimization tools that can handle quantization and metadata.</w:t>
       </w:r>
     </w:p>
     <w:p>
@@ -1887,7 +1589,7 @@
         </w:rPr>
         <w:t>: </w:t>
       </w:r>
-      <w:hyperlink r:id="rId16" w:history="1">
+      <w:hyperlink r:id="rId17" w:history="1">
         <w:r>
           <w:rPr>
             <w:rStyle w:val="Hyperlink"/>
@@ -1937,21 +1639,7 @@
         <w:rPr>
           <w:sz w:val="22"/>
         </w:rPr>
-        <w:t xml:space="preserve">The </w:t>
-      </w:r>
-      <w:proofErr w:type="spellStart"/>
-      <w:r>
-        <w:rPr>
-          <w:sz w:val="22"/>
-        </w:rPr>
-        <w:t>LiteRT</w:t>
-      </w:r>
-      <w:proofErr w:type="spellEnd"/>
-      <w:r>
-        <w:rPr>
-          <w:sz w:val="22"/>
-        </w:rPr>
-        <w:t xml:space="preserve"> development workflow involves identifying an ML/AI problem, choosing a model that solves that problem, and implementing the model on-device. The following steps walk you through the workflow and provides links to further instructions.</w:t>
+        <w:t>The LiteRT development workflow involves identifying an ML/AI problem, choosing a model that solves that problem, and implementing the model on-device. The following steps walk you through the workflow and provides links to further instructions.</w:t>
       </w:r>
     </w:p>
     <w:p>
@@ -1973,65 +1661,21 @@
           <w:sz w:val="22"/>
         </w:rPr>
       </w:pPr>
-      <w:proofErr w:type="spellStart"/>
-      <w:r>
-        <w:rPr>
-          <w:sz w:val="22"/>
-        </w:rPr>
-        <w:t>LiteRT</w:t>
-      </w:r>
-      <w:proofErr w:type="spellEnd"/>
-      <w:r>
-        <w:rPr>
-          <w:sz w:val="22"/>
-        </w:rPr>
-        <w:t xml:space="preserve"> offers users a high level of flexibility and customizability when it comes to solving machine learning problems, making it a good fit for users who require a specific model or a specialized implementation. Users looking for plug-and-play solutions may prefer </w:t>
-      </w:r>
-      <w:proofErr w:type="spellStart"/>
-      <w:r>
-        <w:rPr>
-          <w:sz w:val="22"/>
-        </w:rPr>
-        <w:fldChar w:fldCharType="begin"/>
-      </w:r>
-      <w:r>
-        <w:rPr>
-          <w:sz w:val="22"/>
-        </w:rPr>
-        <w:instrText>HYPERLINK "https://ai.google.dev/edge/mediapipe/solutions/tasks"</w:instrText>
-      </w:r>
-      <w:r>
-        <w:rPr>
-          <w:sz w:val="22"/>
-        </w:rPr>
-      </w:r>
-      <w:r>
-        <w:rPr>
-          <w:sz w:val="22"/>
-        </w:rPr>
-        <w:fldChar w:fldCharType="separate"/>
-      </w:r>
-      <w:r>
-        <w:rPr>
-          <w:rStyle w:val="Hyperlink"/>
-          <w:sz w:val="22"/>
-        </w:rPr>
-        <w:t>MediaPipe</w:t>
-      </w:r>
-      <w:proofErr w:type="spellEnd"/>
-      <w:r>
-        <w:rPr>
-          <w:rStyle w:val="Hyperlink"/>
-          <w:sz w:val="22"/>
-        </w:rPr>
-        <w:t xml:space="preserve"> Tasks</w:t>
-      </w:r>
-      <w:r>
-        <w:rPr>
-          <w:sz w:val="22"/>
-        </w:rPr>
-        <w:fldChar w:fldCharType="end"/>
-      </w:r>
+      <w:r>
+        <w:rPr>
+          <w:sz w:val="22"/>
+        </w:rPr>
+        <w:t>LiteRT offers users a high level of flexibility and customizability when it comes to solving machine learning problems, making it a good fit for users who require a specific model or a specialized implementation. Users looking for plug-and-play solutions may prefer </w:t>
+      </w:r>
+      <w:hyperlink r:id="rId18" w:history="1">
+        <w:r>
+          <w:rPr>
+            <w:rStyle w:val="Hyperlink"/>
+            <w:sz w:val="22"/>
+          </w:rPr>
+          <w:t>MediaPipe Tasks</w:t>
+        </w:r>
+      </w:hyperlink>
       <w:r>
         <w:rPr>
           <w:sz w:val="22"/>
@@ -2062,7 +1706,6 @@
           <w:sz w:val="22"/>
         </w:rPr>
       </w:pPr>
-      <w:proofErr w:type="spellStart"/>
       <w:r>
         <w:rPr>
           <w:b/>
@@ -2072,40 +1715,11 @@
         <w:lastRenderedPageBreak/>
         <w:t>LiteRT</w:t>
       </w:r>
-      <w:proofErr w:type="spellEnd"/>
-      <w:r>
-        <w:rPr>
-          <w:sz w:val="22"/>
-        </w:rPr>
-        <w:t xml:space="preserve">: Flexible and customizable runtime that can run a wide range of models. Choose a model for your use case, convert it to the </w:t>
-      </w:r>
-      <w:proofErr w:type="spellStart"/>
-      <w:r>
-        <w:rPr>
-          <w:sz w:val="22"/>
-        </w:rPr>
-        <w:t>LiteRT</w:t>
-      </w:r>
-      <w:proofErr w:type="spellEnd"/>
-      <w:r>
-        <w:rPr>
-          <w:sz w:val="22"/>
-        </w:rPr>
-        <w:t xml:space="preserve"> format (if necessary), and run it on-device. If you intend to use </w:t>
-      </w:r>
-      <w:proofErr w:type="spellStart"/>
-      <w:r>
-        <w:rPr>
-          <w:sz w:val="22"/>
-        </w:rPr>
-        <w:t>LiteRT</w:t>
-      </w:r>
-      <w:proofErr w:type="spellEnd"/>
-      <w:r>
-        <w:rPr>
-          <w:sz w:val="22"/>
-        </w:rPr>
-        <w:t>, keep reading.</w:t>
+      <w:r>
+        <w:rPr>
+          <w:sz w:val="22"/>
+        </w:rPr>
+        <w:t>: Flexible and customizable runtime that can run a wide range of models. Choose a model for your use case, convert it to the LiteRT format (if necessary), and run it on-device. If you intend to use LiteRT, keep reading.</w:t>
       </w:r>
     </w:p>
     <w:p>
@@ -2118,103 +1732,29 @@
           <w:sz w:val="22"/>
         </w:rPr>
       </w:pPr>
-      <w:proofErr w:type="spellStart"/>
-      <w:r>
-        <w:rPr>
-          <w:b/>
-          <w:bCs/>
-          <w:sz w:val="22"/>
-        </w:rPr>
-        <w:t>MediaPipe</w:t>
-      </w:r>
-      <w:proofErr w:type="spellEnd"/>
-      <w:r>
-        <w:rPr>
-          <w:b/>
-          <w:bCs/>
-          <w:sz w:val="22"/>
-        </w:rPr>
-        <w:t xml:space="preserve"> Tasks</w:t>
-      </w:r>
-      <w:r>
-        <w:rPr>
-          <w:sz w:val="22"/>
-        </w:rPr>
-        <w:t xml:space="preserve">: Plug-and-play solutions with default models that allow for customization. Choose the task that solves your AI/ML </w:t>
-      </w:r>
-      <w:proofErr w:type="gramStart"/>
-      <w:r>
-        <w:rPr>
-          <w:sz w:val="22"/>
-        </w:rPr>
-        <w:t>problem, and</w:t>
-      </w:r>
-      <w:proofErr w:type="gramEnd"/>
-      <w:r>
-        <w:rPr>
-          <w:sz w:val="22"/>
-        </w:rPr>
-        <w:t xml:space="preserve"> implement it on multiple platforms. If you intend to use </w:t>
-      </w:r>
-      <w:proofErr w:type="spellStart"/>
-      <w:r>
-        <w:rPr>
-          <w:sz w:val="22"/>
-        </w:rPr>
-        <w:t>MediaPipe</w:t>
-      </w:r>
-      <w:proofErr w:type="spellEnd"/>
-      <w:r>
-        <w:rPr>
-          <w:sz w:val="22"/>
-        </w:rPr>
-        <w:t xml:space="preserve"> Tasks, refer to the </w:t>
-      </w:r>
-      <w:proofErr w:type="spellStart"/>
-      <w:r>
-        <w:rPr>
-          <w:sz w:val="22"/>
-        </w:rPr>
-        <w:fldChar w:fldCharType="begin"/>
-      </w:r>
-      <w:r>
-        <w:rPr>
-          <w:sz w:val="22"/>
-        </w:rPr>
-        <w:instrText>HYPERLINK "https://ai.google.dev/edge/mediapipe/solutions/tasks"</w:instrText>
-      </w:r>
-      <w:r>
-        <w:rPr>
-          <w:sz w:val="22"/>
-        </w:rPr>
-      </w:r>
-      <w:r>
-        <w:rPr>
-          <w:sz w:val="22"/>
-        </w:rPr>
-        <w:fldChar w:fldCharType="separate"/>
-      </w:r>
-      <w:r>
-        <w:rPr>
-          <w:rStyle w:val="Hyperlink"/>
-          <w:sz w:val="22"/>
-        </w:rPr>
-        <w:t>MediaPipe</w:t>
-      </w:r>
-      <w:proofErr w:type="spellEnd"/>
-      <w:r>
-        <w:rPr>
-          <w:rStyle w:val="Hyperlink"/>
-          <w:sz w:val="22"/>
-        </w:rPr>
-        <w:t xml:space="preserve"> Tasks</w:t>
-      </w:r>
-      <w:r>
-        <w:rPr>
-          <w:sz w:val="22"/>
-        </w:rPr>
-        <w:fldChar w:fldCharType="end"/>
-      </w:r>
+      <w:r>
+        <w:rPr>
+          <w:b/>
+          <w:bCs/>
+          <w:sz w:val="22"/>
+        </w:rPr>
+        <w:t>MediaPipe Tasks</w:t>
+      </w:r>
+      <w:r>
+        <w:rPr>
+          <w:sz w:val="22"/>
+        </w:rPr>
+        <w:t>: Plug-and-play solutions with default models that allow for customization. Choose the task that solves your AI/ML problem, and implement it on multiple platforms. If you intend to use MediaPipe Tasks, refer to the </w:t>
+      </w:r>
+      <w:hyperlink r:id="rId19" w:history="1">
+        <w:r>
+          <w:rPr>
+            <w:rStyle w:val="Hyperlink"/>
+            <w:sz w:val="22"/>
+          </w:rPr>
+          <w:t>MediaPipe Tasks</w:t>
+        </w:r>
+      </w:hyperlink>
       <w:r>
         <w:rPr>
           <w:sz w:val="22"/>
@@ -2245,114 +1785,35 @@
         <w:rPr>
           <w:sz w:val="22"/>
         </w:rPr>
-        <w:t xml:space="preserve">A </w:t>
-      </w:r>
-      <w:proofErr w:type="spellStart"/>
-      <w:r>
-        <w:rPr>
-          <w:sz w:val="22"/>
-        </w:rPr>
-        <w:t>LiteRT</w:t>
-      </w:r>
-      <w:proofErr w:type="spellEnd"/>
-      <w:r>
-        <w:rPr>
-          <w:sz w:val="22"/>
-        </w:rPr>
-        <w:t xml:space="preserve"> model is represented in an efficient portable format known as </w:t>
-      </w:r>
-      <w:proofErr w:type="spellStart"/>
-      <w:r>
-        <w:rPr>
-          <w:sz w:val="22"/>
-        </w:rPr>
-        <w:fldChar w:fldCharType="begin"/>
-      </w:r>
-      <w:r>
-        <w:rPr>
-          <w:sz w:val="22"/>
-        </w:rPr>
-        <w:instrText>HYPERLINK "https://google.github.io/flatbuffers/"</w:instrText>
-      </w:r>
-      <w:r>
-        <w:rPr>
-          <w:sz w:val="22"/>
-        </w:rPr>
-      </w:r>
-      <w:r>
-        <w:rPr>
-          <w:sz w:val="22"/>
-        </w:rPr>
-        <w:fldChar w:fldCharType="separate"/>
-      </w:r>
-      <w:r>
-        <w:rPr>
-          <w:rStyle w:val="Hyperlink"/>
-          <w:sz w:val="22"/>
-        </w:rPr>
-        <w:t>FlatBuffers</w:t>
-      </w:r>
-      <w:proofErr w:type="spellEnd"/>
-      <w:r>
-        <w:rPr>
-          <w:sz w:val="22"/>
-        </w:rPr>
-        <w:fldChar w:fldCharType="end"/>
-      </w:r>
-      <w:r>
-        <w:rPr>
-          <w:sz w:val="22"/>
-        </w:rPr>
-        <w:t xml:space="preserve">, which uses </w:t>
-      </w:r>
-      <w:proofErr w:type="gramStart"/>
-      <w:r>
-        <w:rPr>
-          <w:sz w:val="22"/>
-        </w:rPr>
-        <w:t>the .</w:t>
-      </w:r>
-      <w:proofErr w:type="spellStart"/>
-      <w:r>
-        <w:rPr>
-          <w:sz w:val="22"/>
-        </w:rPr>
-        <w:t>tflite</w:t>
-      </w:r>
-      <w:proofErr w:type="spellEnd"/>
-      <w:proofErr w:type="gramEnd"/>
-      <w:r>
-        <w:rPr>
-          <w:sz w:val="22"/>
-        </w:rPr>
-        <w:t> file extension.</w:t>
-      </w:r>
-    </w:p>
-    <w:p>
-      <w:pPr>
-        <w:rPr>
-          <w:sz w:val="22"/>
-        </w:rPr>
-      </w:pPr>
-      <w:r>
-        <w:rPr>
-          <w:sz w:val="22"/>
-        </w:rPr>
-        <w:t xml:space="preserve">You can use a </w:t>
-      </w:r>
-      <w:proofErr w:type="spellStart"/>
-      <w:r>
-        <w:rPr>
-          <w:sz w:val="22"/>
-        </w:rPr>
-        <w:t>LiteRT</w:t>
-      </w:r>
-      <w:proofErr w:type="spellEnd"/>
-      <w:r>
-        <w:rPr>
-          <w:sz w:val="22"/>
-        </w:rPr>
-        <w:t xml:space="preserve"> model in the following ways:</w:t>
+        <w:t>A LiteRT model is represented in an efficient portable format known as </w:t>
+      </w:r>
+      <w:hyperlink r:id="rId20" w:history="1">
+        <w:r>
+          <w:rPr>
+            <w:rStyle w:val="Hyperlink"/>
+            <w:sz w:val="22"/>
+          </w:rPr>
+          <w:t>FlatBuffers</w:t>
+        </w:r>
+      </w:hyperlink>
+      <w:r>
+        <w:rPr>
+          <w:sz w:val="22"/>
+        </w:rPr>
+        <w:t>, which uses the .tflite file extension.</w:t>
+      </w:r>
+    </w:p>
+    <w:p>
+      <w:pPr>
+        <w:rPr>
+          <w:sz w:val="22"/>
+        </w:rPr>
+      </w:pPr>
+      <w:r>
+        <w:rPr>
+          <w:sz w:val="22"/>
+        </w:rPr>
+        <w:t>You can use a LiteRT model in the following ways:</w:t>
       </w:r>
     </w:p>
     <w:p>
@@ -2371,83 +1832,15 @@
           <w:bCs/>
           <w:sz w:val="22"/>
         </w:rPr>
-        <w:t xml:space="preserve">Use an existing </w:t>
-      </w:r>
-      <w:proofErr w:type="spellStart"/>
-      <w:r>
-        <w:rPr>
-          <w:b/>
-          <w:bCs/>
-          <w:sz w:val="22"/>
-        </w:rPr>
-        <w:t>LiteRT</w:t>
-      </w:r>
-      <w:proofErr w:type="spellEnd"/>
-      <w:r>
-        <w:rPr>
-          <w:b/>
-          <w:bCs/>
-          <w:sz w:val="22"/>
-        </w:rPr>
-        <w:t xml:space="preserve"> model:</w:t>
-      </w:r>
-      <w:r>
-        <w:rPr>
-          <w:sz w:val="22"/>
-        </w:rPr>
-        <w:t xml:space="preserve"> The simplest approach is to use a </w:t>
-      </w:r>
-      <w:proofErr w:type="spellStart"/>
-      <w:r>
-        <w:rPr>
-          <w:sz w:val="22"/>
-        </w:rPr>
-        <w:t>LiteRT</w:t>
-      </w:r>
-      <w:proofErr w:type="spellEnd"/>
-      <w:r>
-        <w:rPr>
-          <w:sz w:val="22"/>
-        </w:rPr>
-        <w:t xml:space="preserve"> model already in </w:t>
-      </w:r>
-      <w:proofErr w:type="gramStart"/>
-      <w:r>
-        <w:rPr>
-          <w:sz w:val="22"/>
-        </w:rPr>
-        <w:t>the .</w:t>
-      </w:r>
-      <w:proofErr w:type="spellStart"/>
-      <w:r>
-        <w:rPr>
-          <w:sz w:val="22"/>
-        </w:rPr>
-        <w:t>tflite</w:t>
-      </w:r>
-      <w:proofErr w:type="spellEnd"/>
-      <w:proofErr w:type="gramEnd"/>
-      <w:r>
-        <w:rPr>
-          <w:sz w:val="22"/>
-        </w:rPr>
-        <w:t xml:space="preserve"> format. These models do not require any added conversion steps. You can find </w:t>
-      </w:r>
-      <w:proofErr w:type="spellStart"/>
-      <w:r>
-        <w:rPr>
-          <w:sz w:val="22"/>
-        </w:rPr>
-        <w:t>LiteRT</w:t>
-      </w:r>
-      <w:proofErr w:type="spellEnd"/>
-      <w:r>
-        <w:rPr>
-          <w:sz w:val="22"/>
-        </w:rPr>
-        <w:t xml:space="preserve"> models on </w:t>
-      </w:r>
-      <w:hyperlink r:id="rId17" w:history="1">
+        <w:t>Use an existing LiteRT model:</w:t>
+      </w:r>
+      <w:r>
+        <w:rPr>
+          <w:sz w:val="22"/>
+        </w:rPr>
+        <w:t> The simplest approach is to use a LiteRT model already in the .tflite format. These models do not require any added conversion steps. You can find LiteRT models on </w:t>
+      </w:r>
+      <w:hyperlink r:id="rId21" w:history="1">
         <w:r>
           <w:rPr>
             <w:rStyle w:val="Hyperlink"/>
@@ -2479,25 +1872,7 @@
           <w:bCs/>
           <w:sz w:val="22"/>
         </w:rPr>
-        <w:t xml:space="preserve">Convert a model into a </w:t>
-      </w:r>
-      <w:proofErr w:type="spellStart"/>
-      <w:r>
-        <w:rPr>
-          <w:b/>
-          <w:bCs/>
-          <w:sz w:val="22"/>
-        </w:rPr>
-        <w:t>LiteRT</w:t>
-      </w:r>
-      <w:proofErr w:type="spellEnd"/>
-      <w:r>
-        <w:rPr>
-          <w:b/>
-          <w:bCs/>
-          <w:sz w:val="22"/>
-        </w:rPr>
-        <w:t xml:space="preserve"> model:</w:t>
+        <w:t>Convert a model into a LiteRT model:</w:t>
       </w:r>
       <w:r>
         <w:rPr>
@@ -2505,58 +1880,22 @@
         </w:rPr>
         <w:t> You can use the </w:t>
       </w:r>
-      <w:proofErr w:type="spellStart"/>
-      <w:r>
-        <w:rPr>
-          <w:sz w:val="22"/>
-        </w:rPr>
-        <w:fldChar w:fldCharType="begin"/>
-      </w:r>
-      <w:r>
-        <w:rPr>
-          <w:sz w:val="22"/>
-        </w:rPr>
-        <w:instrText>HYPERLINK "https://ai.google.dev/edge/litert/conversion/pytorch/overview"</w:instrText>
-      </w:r>
-      <w:r>
-        <w:rPr>
-          <w:sz w:val="22"/>
-        </w:rPr>
-      </w:r>
-      <w:r>
-        <w:rPr>
-          <w:sz w:val="22"/>
-        </w:rPr>
-        <w:fldChar w:fldCharType="separate"/>
-      </w:r>
-      <w:r>
-        <w:rPr>
-          <w:rStyle w:val="Hyperlink"/>
-          <w:sz w:val="22"/>
-        </w:rPr>
-        <w:t>PyTorch</w:t>
-      </w:r>
-      <w:proofErr w:type="spellEnd"/>
-      <w:r>
-        <w:rPr>
-          <w:rStyle w:val="Hyperlink"/>
-          <w:sz w:val="22"/>
-        </w:rPr>
-        <w:t xml:space="preserve"> Converter</w:t>
-      </w:r>
-      <w:r>
-        <w:rPr>
-          <w:sz w:val="22"/>
-        </w:rPr>
-        <w:fldChar w:fldCharType="end"/>
-      </w:r>
+      <w:hyperlink r:id="rId22" w:history="1">
+        <w:r>
+          <w:rPr>
+            <w:rStyle w:val="Hyperlink"/>
+            <w:sz w:val="22"/>
+          </w:rPr>
+          <w:t>PyTorch Converter</w:t>
+        </w:r>
+      </w:hyperlink>
       <w:r>
         <w:rPr>
           <w:sz w:val="22"/>
         </w:rPr>
         <w:t> or </w:t>
       </w:r>
-      <w:hyperlink r:id="rId18" w:history="1">
+      <w:hyperlink r:id="rId23" w:history="1">
         <w:r>
           <w:rPr>
             <w:rStyle w:val="Hyperlink"/>
@@ -2569,49 +1908,7 @@
         <w:rPr>
           <w:sz w:val="22"/>
         </w:rPr>
-        <w:t xml:space="preserve"> to convert models to the </w:t>
-      </w:r>
-      <w:proofErr w:type="spellStart"/>
-      <w:r>
-        <w:rPr>
-          <w:sz w:val="22"/>
-        </w:rPr>
-        <w:t>FlatBuffers</w:t>
-      </w:r>
-      <w:proofErr w:type="spellEnd"/>
-      <w:r>
-        <w:rPr>
-          <w:sz w:val="22"/>
-        </w:rPr>
-        <w:t xml:space="preserve"> format (.</w:t>
-      </w:r>
-      <w:proofErr w:type="spellStart"/>
-      <w:r>
-        <w:rPr>
-          <w:sz w:val="22"/>
-        </w:rPr>
-        <w:t>tflite</w:t>
-      </w:r>
-      <w:proofErr w:type="spellEnd"/>
-      <w:r>
-        <w:rPr>
-          <w:sz w:val="22"/>
-        </w:rPr>
-        <w:t xml:space="preserve">) and run them in </w:t>
-      </w:r>
-      <w:proofErr w:type="spellStart"/>
-      <w:r>
-        <w:rPr>
-          <w:sz w:val="22"/>
-        </w:rPr>
-        <w:t>LiteRT</w:t>
-      </w:r>
-      <w:proofErr w:type="spellEnd"/>
-      <w:r>
-        <w:rPr>
-          <w:sz w:val="22"/>
-        </w:rPr>
-        <w:t>. To get started, you can find models on the following sites:</w:t>
+        <w:t> to convert models to the FlatBuffers format (.tflite) and run them in LiteRT. To get started, you can find models on the following sites:</w:t>
       </w:r>
     </w:p>
     <w:p>
@@ -2624,23 +1921,13 @@
           <w:sz w:val="22"/>
         </w:rPr>
       </w:pPr>
-      <w:proofErr w:type="spellStart"/>
-      <w:r>
-        <w:rPr>
-          <w:b/>
-          <w:bCs/>
-          <w:sz w:val="22"/>
-        </w:rPr>
-        <w:t>PyTorch</w:t>
-      </w:r>
-      <w:proofErr w:type="spellEnd"/>
-      <w:r>
-        <w:rPr>
-          <w:b/>
-          <w:bCs/>
-          <w:sz w:val="22"/>
-        </w:rPr>
-        <w:t xml:space="preserve"> models</w:t>
+      <w:r>
+        <w:rPr>
+          <w:b/>
+          <w:bCs/>
+          <w:sz w:val="22"/>
+        </w:rPr>
+        <w:t>PyTorch models</w:t>
       </w:r>
       <w:r>
         <w:rPr>
@@ -2648,7 +1935,7 @@
         </w:rPr>
         <w:t> on </w:t>
       </w:r>
-      <w:hyperlink r:id="rId19" w:history="1">
+      <w:hyperlink r:id="rId24" w:history="1">
         <w:r>
           <w:rPr>
             <w:rStyle w:val="Hyperlink"/>
@@ -2663,44 +1950,15 @@
         </w:rPr>
         <w:t> and </w:t>
       </w:r>
-      <w:proofErr w:type="spellStart"/>
-      <w:r>
-        <w:rPr>
-          <w:sz w:val="22"/>
-        </w:rPr>
-        <w:fldChar w:fldCharType="begin"/>
-      </w:r>
-      <w:r>
-        <w:rPr>
-          <w:sz w:val="22"/>
-        </w:rPr>
-        <w:instrText>HYPERLINK "https://pytorch.org/vision/stable/models.html"</w:instrText>
-      </w:r>
-      <w:r>
-        <w:rPr>
-          <w:sz w:val="22"/>
-        </w:rPr>
-      </w:r>
-      <w:r>
-        <w:rPr>
-          <w:sz w:val="22"/>
-        </w:rPr>
-        <w:fldChar w:fldCharType="separate"/>
-      </w:r>
-      <w:r>
-        <w:rPr>
-          <w:rStyle w:val="Hyperlink"/>
-          <w:sz w:val="22"/>
-        </w:rPr>
-        <w:t>torchvision</w:t>
-      </w:r>
-      <w:proofErr w:type="spellEnd"/>
-      <w:r>
-        <w:rPr>
-          <w:sz w:val="22"/>
-        </w:rPr>
-        <w:fldChar w:fldCharType="end"/>
-      </w:r>
+      <w:hyperlink r:id="rId25" w:history="1">
+        <w:r>
+          <w:rPr>
+            <w:rStyle w:val="Hyperlink"/>
+            <w:sz w:val="22"/>
+          </w:rPr>
+          <w:t>torchvision</w:t>
+        </w:r>
+      </w:hyperlink>
     </w:p>
     <w:p>
       <w:pPr>
@@ -2726,7 +1984,7 @@
         </w:rPr>
         <w:t> on </w:t>
       </w:r>
-      <w:hyperlink r:id="rId20" w:history="1">
+      <w:hyperlink r:id="rId26" w:history="1">
         <w:r>
           <w:rPr>
             <w:rStyle w:val="Hyperlink"/>
@@ -2741,7 +1999,7 @@
         </w:rPr>
         <w:t> and </w:t>
       </w:r>
-      <w:hyperlink r:id="rId21" w:history="1">
+      <w:hyperlink r:id="rId27" w:history="1">
         <w:r>
           <w:rPr>
             <w:rStyle w:val="Hyperlink"/>
@@ -2761,21 +2019,7 @@
         <w:rPr>
           <w:sz w:val="22"/>
         </w:rPr>
-        <w:t xml:space="preserve">A </w:t>
-      </w:r>
-      <w:proofErr w:type="spellStart"/>
-      <w:r>
-        <w:rPr>
-          <w:sz w:val="22"/>
-        </w:rPr>
-        <w:t>LiteRT</w:t>
-      </w:r>
-      <w:proofErr w:type="spellEnd"/>
-      <w:r>
-        <w:rPr>
-          <w:sz w:val="22"/>
-        </w:rPr>
-        <w:t xml:space="preserve"> model can optionally include </w:t>
+        <w:t>A LiteRT model can optionally include </w:t>
       </w:r>
       <w:r>
         <w:rPr>
@@ -2791,7 +2035,7 @@
         </w:rPr>
         <w:t> that contains human-readable model descriptions and machine-readable data for automatic generation of pre- and post-processing pipelines during on-device inference. Refer to </w:t>
       </w:r>
-      <w:hyperlink r:id="rId22" w:history="1">
+      <w:hyperlink r:id="rId28" w:history="1">
         <w:r>
           <w:rPr>
             <w:rStyle w:val="Hyperlink"/>
@@ -2830,37 +2074,9 @@
         <w:rPr>
           <w:sz w:val="22"/>
         </w:rPr>
-        <w:t xml:space="preserve">You can implement your </w:t>
-      </w:r>
-      <w:proofErr w:type="spellStart"/>
-      <w:r>
-        <w:rPr>
-          <w:sz w:val="22"/>
-        </w:rPr>
-        <w:t>LiteRT</w:t>
-      </w:r>
-      <w:proofErr w:type="spellEnd"/>
-      <w:r>
-        <w:rPr>
-          <w:sz w:val="22"/>
-        </w:rPr>
-        <w:t xml:space="preserve"> models to run inferences completely on-device on web, embedded, and mobile devices. </w:t>
-      </w:r>
-      <w:proofErr w:type="spellStart"/>
-      <w:r>
-        <w:rPr>
-          <w:sz w:val="22"/>
-        </w:rPr>
-        <w:t>LiteRT</w:t>
-      </w:r>
-      <w:proofErr w:type="spellEnd"/>
-      <w:r>
-        <w:rPr>
-          <w:sz w:val="22"/>
-        </w:rPr>
-        <w:t xml:space="preserve"> contains APIs for </w:t>
-      </w:r>
-      <w:hyperlink r:id="rId23" w:history="1">
+        <w:t>You can implement your LiteRT models to run inferences completely on-device on web, embedded, and mobile devices. LiteRT contains APIs for </w:t>
+      </w:r>
+      <w:hyperlink r:id="rId29" w:history="1">
         <w:r>
           <w:rPr>
             <w:rStyle w:val="Hyperlink"/>
@@ -2875,7 +2091,7 @@
         </w:rPr>
         <w:t>, </w:t>
       </w:r>
-      <w:hyperlink r:id="rId24" w:history="1">
+      <w:hyperlink r:id="rId30" w:history="1">
         <w:r>
           <w:rPr>
             <w:rStyle w:val="Hyperlink"/>
@@ -2890,7 +2106,7 @@
         </w:rPr>
         <w:t> for Android, </w:t>
       </w:r>
-      <w:hyperlink r:id="rId25" w:history="1">
+      <w:hyperlink r:id="rId31" w:history="1">
         <w:r>
           <w:rPr>
             <w:rStyle w:val="Hyperlink"/>
@@ -2905,7 +2121,7 @@
         </w:rPr>
         <w:t> for iOS, and </w:t>
       </w:r>
-      <w:hyperlink r:id="rId26" w:history="1">
+      <w:hyperlink r:id="rId32" w:history="1">
         <w:r>
           <w:rPr>
             <w:rStyle w:val="Hyperlink"/>
@@ -2931,21 +2147,7 @@
         <w:rPr>
           <w:sz w:val="22"/>
         </w:rPr>
-        <w:t xml:space="preserve">Use the following guides to implement a </w:t>
-      </w:r>
-      <w:proofErr w:type="spellStart"/>
-      <w:r>
-        <w:rPr>
-          <w:sz w:val="22"/>
-        </w:rPr>
-        <w:t>LiteRT</w:t>
-      </w:r>
-      <w:proofErr w:type="spellEnd"/>
-      <w:r>
-        <w:rPr>
-          <w:sz w:val="22"/>
-        </w:rPr>
-        <w:t xml:space="preserve"> model on your preferred platform:</w:t>
+        <w:t>Use the following guides to implement a LiteRT model on your preferred platform:</w:t>
       </w:r>
     </w:p>
     <w:p>
@@ -2958,7 +2160,7 @@
           <w:sz w:val="22"/>
         </w:rPr>
       </w:pPr>
-      <w:hyperlink r:id="rId27" w:history="1">
+      <w:hyperlink r:id="rId33" w:history="1">
         <w:r>
           <w:rPr>
             <w:rStyle w:val="Hyperlink"/>
@@ -2984,7 +2186,7 @@
           <w:sz w:val="22"/>
         </w:rPr>
       </w:pPr>
-      <w:hyperlink r:id="rId28" w:history="1">
+      <w:hyperlink r:id="rId34" w:history="1">
         <w:r>
           <w:rPr>
             <w:rStyle w:val="Hyperlink"/>
@@ -3010,7 +2212,7 @@
           <w:sz w:val="22"/>
         </w:rPr>
       </w:pPr>
-      <w:hyperlink r:id="rId29" w:history="1">
+      <w:hyperlink r:id="rId35" w:history="1">
         <w:r>
           <w:rPr>
             <w:rStyle w:val="Hyperlink"/>
@@ -3038,7 +2240,7 @@
         </w:rPr>
         <w:t>On Android and iOS devices, you can improve performance using hardware acceleration. On either platform you can use a </w:t>
       </w:r>
-      <w:hyperlink r:id="rId30" w:history="1">
+      <w:hyperlink r:id="rId36" w:history="1">
         <w:r>
           <w:rPr>
             <w:rStyle w:val="Hyperlink"/>
@@ -3053,7 +2255,7 @@
         </w:rPr>
         <w:t>, and on iOS you can use the </w:t>
       </w:r>
-      <w:hyperlink r:id="rId31" w:history="1">
+      <w:hyperlink r:id="rId37" w:history="1">
         <w:r>
           <w:rPr>
             <w:rStyle w:val="Hyperlink"/>
@@ -3068,7 +2270,7 @@
         </w:rPr>
         <w:t>. To add support for new hardware accelerators, you can </w:t>
       </w:r>
-      <w:hyperlink r:id="rId32" w:history="1">
+      <w:hyperlink r:id="rId38" w:history="1">
         <w:r>
           <w:rPr>
             <w:rStyle w:val="Hyperlink"/>
@@ -3121,51 +2323,15 @@
         </w:rPr>
         <w:t>: Use the </w:t>
       </w:r>
-      <w:proofErr w:type="spellStart"/>
-      <w:r>
-        <w:rPr>
-          <w:sz w:val="22"/>
-        </w:rPr>
-        <w:fldChar w:fldCharType="begin"/>
-      </w:r>
-      <w:r>
-        <w:rPr>
-          <w:sz w:val="22"/>
-        </w:rPr>
-        <w:instrText>HYPERLINK "https://ai.google.dev/edge/litert/inference"</w:instrText>
-      </w:r>
-      <w:r>
-        <w:rPr>
-          <w:sz w:val="22"/>
-        </w:rPr>
-      </w:r>
-      <w:r>
-        <w:rPr>
-          <w:sz w:val="22"/>
-        </w:rPr>
-        <w:fldChar w:fldCharType="separate"/>
-      </w:r>
-      <w:r>
-        <w:rPr>
-          <w:rStyle w:val="Hyperlink"/>
-          <w:sz w:val="22"/>
-        </w:rPr>
-        <w:t>LiteRT</w:t>
-      </w:r>
-      <w:proofErr w:type="spellEnd"/>
-      <w:r>
-        <w:rPr>
-          <w:rStyle w:val="Hyperlink"/>
-          <w:sz w:val="22"/>
-        </w:rPr>
-        <w:t xml:space="preserve"> Interpreter</w:t>
-      </w:r>
-      <w:r>
-        <w:rPr>
-          <w:sz w:val="22"/>
-        </w:rPr>
-        <w:fldChar w:fldCharType="end"/>
-      </w:r>
+      <w:hyperlink r:id="rId39" w:history="1">
+        <w:r>
+          <w:rPr>
+            <w:rStyle w:val="Hyperlink"/>
+            <w:sz w:val="22"/>
+          </w:rPr>
+          <w:t>LiteRT Interpreter</w:t>
+        </w:r>
+      </w:hyperlink>
       <w:r>
         <w:rPr>
           <w:sz w:val="22"/>
@@ -3197,51 +2363,15 @@
         </w:rPr>
         <w:t>: You can build custom inference pipelines with the </w:t>
       </w:r>
-      <w:proofErr w:type="spellStart"/>
-      <w:r>
-        <w:rPr>
-          <w:sz w:val="22"/>
-        </w:rPr>
-        <w:fldChar w:fldCharType="begin"/>
-      </w:r>
-      <w:r>
-        <w:rPr>
-          <w:sz w:val="22"/>
-        </w:rPr>
-        <w:instrText>HYPERLINK "https://ai.google.dev/edge/litert/android/metadata/lite_support"</w:instrText>
-      </w:r>
-      <w:r>
-        <w:rPr>
-          <w:sz w:val="22"/>
-        </w:rPr>
-      </w:r>
-      <w:r>
-        <w:rPr>
-          <w:sz w:val="22"/>
-        </w:rPr>
-        <w:fldChar w:fldCharType="separate"/>
-      </w:r>
-      <w:r>
-        <w:rPr>
-          <w:rStyle w:val="Hyperlink"/>
-          <w:sz w:val="22"/>
-        </w:rPr>
-        <w:t>LiteRT</w:t>
-      </w:r>
-      <w:proofErr w:type="spellEnd"/>
-      <w:r>
-        <w:rPr>
-          <w:rStyle w:val="Hyperlink"/>
-          <w:sz w:val="22"/>
-        </w:rPr>
-        <w:t xml:space="preserve"> Support Library</w:t>
-      </w:r>
-      <w:r>
-        <w:rPr>
-          <w:sz w:val="22"/>
-        </w:rPr>
-        <w:fldChar w:fldCharType="end"/>
-      </w:r>
+      <w:hyperlink r:id="rId40" w:history="1">
+        <w:r>
+          <w:rPr>
+            <w:rStyle w:val="Hyperlink"/>
+            <w:sz w:val="22"/>
+          </w:rPr>
+          <w:t>LiteRT Support Library</w:t>
+        </w:r>
+      </w:hyperlink>
       <w:r>
         <w:rPr>
           <w:sz w:val="22"/>
@@ -3273,49 +2403,7 @@
         <w:rPr>
           <w:sz w:val="22"/>
         </w:rPr>
-        <w:t xml:space="preserve">Applications that use TF Lite libraries will continue to function, but all new active development and updates will only be included in </w:t>
-      </w:r>
-      <w:proofErr w:type="spellStart"/>
-      <w:r>
-        <w:rPr>
-          <w:sz w:val="22"/>
-        </w:rPr>
-        <w:t>LiteRT</w:t>
-      </w:r>
-      <w:proofErr w:type="spellEnd"/>
-      <w:r>
-        <w:rPr>
-          <w:sz w:val="22"/>
-        </w:rPr>
-        <w:t xml:space="preserve"> packages. The </w:t>
-      </w:r>
-      <w:proofErr w:type="spellStart"/>
-      <w:r>
-        <w:rPr>
-          <w:sz w:val="22"/>
-        </w:rPr>
-        <w:t>LiteRT</w:t>
-      </w:r>
-      <w:proofErr w:type="spellEnd"/>
-      <w:r>
-        <w:rPr>
-          <w:sz w:val="22"/>
-        </w:rPr>
-        <w:t xml:space="preserve"> APIs contain the same method names as the TF Lite APIs, so migrating to </w:t>
-      </w:r>
-      <w:proofErr w:type="spellStart"/>
-      <w:r>
-        <w:rPr>
-          <w:sz w:val="22"/>
-        </w:rPr>
-        <w:t>LiteRT</w:t>
-      </w:r>
-      <w:proofErr w:type="spellEnd"/>
-      <w:r>
-        <w:rPr>
-          <w:sz w:val="22"/>
-        </w:rPr>
-        <w:t xml:space="preserve"> does not require detailed code changes.</w:t>
+        <w:t>Applications that use TF Lite libraries will continue to function, but all new active development and updates will only be included in LiteRT packages. The LiteRT APIs contain the same method names as the TF Lite APIs, so migrating to LiteRT does not require detailed code changes.</w:t>
       </w:r>
     </w:p>
     <w:p>
@@ -3330,7 +2418,7 @@
         </w:rPr>
         <w:t>For more information, refer to the </w:t>
       </w:r>
-      <w:hyperlink r:id="rId33" w:history="1">
+      <w:hyperlink r:id="rId41" w:history="1">
         <w:r>
           <w:rPr>
             <w:rStyle w:val="Hyperlink"/>
@@ -3352,131 +2440,1515 @@
           <w:sz w:val="22"/>
         </w:rPr>
       </w:pPr>
-      <w:proofErr w:type="spellStart"/>
-      <w:proofErr w:type="gramStart"/>
-      <w:r>
-        <w:rPr>
-          <w:sz w:val="22"/>
-        </w:rPr>
-        <w:t>Aravind,Samriddh</w:t>
-      </w:r>
-      <w:proofErr w:type="gramEnd"/>
-      <w:r>
-        <w:rPr>
-          <w:sz w:val="22"/>
-        </w:rPr>
-        <w:t>,Pratik,Devesh</w:t>
-      </w:r>
-      <w:proofErr w:type="spellEnd"/>
-      <w:r>
-        <w:rPr>
-          <w:sz w:val="22"/>
-        </w:rPr>
-        <w:t xml:space="preserve">, </w:t>
-      </w:r>
-      <w:proofErr w:type="spellStart"/>
-      <w:r>
-        <w:rPr>
-          <w:sz w:val="22"/>
-        </w:rPr>
-        <w:t>Jacob,Subodh</w:t>
-      </w:r>
-      <w:proofErr w:type="spellEnd"/>
-      <w:r>
-        <w:rPr>
-          <w:sz w:val="22"/>
-        </w:rPr>
-        <w:t xml:space="preserve">, Nidhi W, Nidhi </w:t>
-      </w:r>
-      <w:proofErr w:type="spellStart"/>
-      <w:r>
-        <w:rPr>
-          <w:sz w:val="22"/>
-        </w:rPr>
-        <w:t>C,Navin</w:t>
-      </w:r>
-      <w:proofErr w:type="spellEnd"/>
-      <w:r>
-        <w:rPr>
-          <w:sz w:val="22"/>
-        </w:rPr>
-        <w:t xml:space="preserve">, Niteesh, </w:t>
-      </w:r>
-      <w:proofErr w:type="spellStart"/>
-      <w:r>
-        <w:rPr>
-          <w:sz w:val="22"/>
-        </w:rPr>
-        <w:t>manasi</w:t>
-      </w:r>
-      <w:proofErr w:type="spellEnd"/>
-      <w:r>
-        <w:rPr>
-          <w:sz w:val="22"/>
-        </w:rPr>
-        <w:t xml:space="preserve">, </w:t>
-      </w:r>
-      <w:proofErr w:type="spellStart"/>
-      <w:r>
-        <w:rPr>
-          <w:sz w:val="22"/>
-        </w:rPr>
-        <w:t>Sudipa,Albin,Shubankit,Akash,Ajay</w:t>
-      </w:r>
-      <w:proofErr w:type="spellEnd"/>
-      <w:r>
-        <w:rPr>
-          <w:sz w:val="22"/>
-        </w:rPr>
-        <w:t xml:space="preserve">, </w:t>
-      </w:r>
-      <w:proofErr w:type="spellStart"/>
-      <w:r>
-        <w:rPr>
-          <w:sz w:val="22"/>
-        </w:rPr>
-        <w:t>Partmesh</w:t>
-      </w:r>
-      <w:r>
-        <w:rPr>
-          <w:sz w:val="22"/>
-        </w:rPr>
-        <w:t>,Navin</w:t>
-      </w:r>
-      <w:proofErr w:type="spellEnd"/>
-      <w:r>
-        <w:rPr>
-          <w:sz w:val="22"/>
-        </w:rPr>
-        <w:t xml:space="preserve">, Yash, </w:t>
-      </w:r>
-      <w:proofErr w:type="spellStart"/>
-      <w:r>
-        <w:rPr>
-          <w:sz w:val="22"/>
-        </w:rPr>
-        <w:t>Suguna,Ajinkya,Abhijeet</w:t>
-      </w:r>
-      <w:proofErr w:type="spellEnd"/>
-      <w:r>
-        <w:rPr>
-          <w:sz w:val="22"/>
-        </w:rPr>
-        <w:t xml:space="preserve">, </w:t>
-      </w:r>
-      <w:proofErr w:type="spellStart"/>
-      <w:r>
-        <w:rPr>
-          <w:sz w:val="22"/>
-        </w:rPr>
-        <w:t>Sadu,Jaydeep,Sandesh,Tejas</w:t>
-      </w:r>
-      <w:proofErr w:type="spellEnd"/>
-      <w:r>
-        <w:rPr>
-          <w:sz w:val="22"/>
-        </w:rPr>
-        <w:t>, Sanjeevani, Suraj</w:t>
+      <w:r>
+        <w:rPr>
+          <w:sz w:val="22"/>
+        </w:rPr>
+        <w:t>Aravind,Samriddh,Pratik,Devesh, Jacob,Subodh, Nidhi W, Nidhi C,Navin, Niteesh, manasi, Sudipa,Albin,Shubankit,Akash,Ajay, Partmesh</w:t>
+      </w:r>
+      <w:r>
+        <w:rPr>
+          <w:sz w:val="22"/>
+        </w:rPr>
+        <w:t>,Navin, Yash, Suguna,Ajinkya,Abhijeet, Sadu,Jaydeep,Sandesh,Tejas, Sanjeevani, Suraj</w:t>
+      </w:r>
+    </w:p>
+    <w:p>
+      <w:pPr>
+        <w:rPr>
+          <w:sz w:val="22"/>
+        </w:rPr>
+      </w:pPr>
+    </w:p>
+    <w:p>
+      <w:pPr>
+        <w:rPr>
+          <w:sz w:val="22"/>
+        </w:rPr>
+      </w:pPr>
+      <w:r>
+        <w:rPr>
+          <w:sz w:val="22"/>
+        </w:rPr>
+        <w:t>Notes: 04/01/2026</w:t>
+      </w:r>
+      <w:r>
+        <w:rPr>
+          <w:sz w:val="22"/>
+        </w:rPr>
+        <w:t xml:space="preserve">  2.5Hrs</w:t>
+      </w:r>
+    </w:p>
+    <w:p>
+      <w:pPr>
+        <w:rPr>
+          <w:sz w:val="22"/>
+        </w:rPr>
+      </w:pPr>
+      <w:r>
+        <w:rPr>
+          <w:sz w:val="22"/>
+        </w:rPr>
+        <w:t xml:space="preserve">Introduction to Netron - </w:t>
+      </w:r>
+      <w:hyperlink r:id="rId42" w:history="1">
+        <w:r>
+          <w:rPr>
+            <w:rStyle w:val="Hyperlink"/>
+            <w:sz w:val="22"/>
+          </w:rPr>
+          <w:t>https://netron.app/</w:t>
+        </w:r>
+      </w:hyperlink>
+      <w:r>
+        <w:rPr>
+          <w:sz w:val="22"/>
+        </w:rPr>
+        <w:t xml:space="preserve">  , a tool used to Visualize model</w:t>
+      </w:r>
+    </w:p>
+    <w:p>
+      <w:pPr>
+        <w:rPr>
+          <w:sz w:val="22"/>
+        </w:rPr>
+      </w:pPr>
+      <w:r>
+        <w:rPr>
+          <w:sz w:val="22"/>
+        </w:rPr>
+        <w:t xml:space="preserve">Parent page of STM </w:t>
+      </w:r>
+      <w:hyperlink r:id="rId43" w:history="1">
+        <w:r>
+          <w:rPr>
+            <w:rStyle w:val="Hyperlink"/>
+            <w:sz w:val="22"/>
+          </w:rPr>
+          <w:t>https://github.com/STMicroelectronics/STM32AI_Overall_Offer</w:t>
+        </w:r>
+      </w:hyperlink>
+    </w:p>
+    <w:p>
+      <w:pPr>
+        <w:rPr>
+          <w:sz w:val="22"/>
+        </w:rPr>
+      </w:pPr>
+      <w:r>
+        <w:rPr>
+          <w:sz w:val="22"/>
+        </w:rPr>
+        <w:t xml:space="preserve">STM Pretrained model zoo - </w:t>
+      </w:r>
+      <w:hyperlink r:id="rId44" w:history="1">
+        <w:r>
+          <w:rPr>
+            <w:rStyle w:val="Hyperlink"/>
+            <w:sz w:val="22"/>
+          </w:rPr>
+          <w:t>https://github.com/STMicroelectronics/stm32ai-modelzoo</w:t>
+        </w:r>
+      </w:hyperlink>
+    </w:p>
+    <w:p>
+      <w:pPr>
+        <w:rPr>
+          <w:sz w:val="22"/>
+        </w:rPr>
+      </w:pPr>
+      <w:r>
+        <w:rPr>
+          <w:sz w:val="22"/>
+        </w:rPr>
+        <w:t>Quiz on three methods</w:t>
+      </w:r>
+    </w:p>
+    <w:p>
+      <w:pPr>
+        <w:rPr>
+          <w:sz w:val="22"/>
+        </w:rPr>
+      </w:pPr>
+      <w:r>
+        <w:rPr>
+          <w:sz w:val="22"/>
+        </w:rPr>
+        <w:t xml:space="preserve">Anomly detection Example </w:t>
+      </w:r>
+      <w:hyperlink r:id="rId45" w:history="1">
+        <w:r>
+          <w:rPr>
+            <w:rStyle w:val="Hyperlink"/>
+            <w:sz w:val="22"/>
+          </w:rPr>
+          <w:t>https://github.com/ShawnHymel/tinyml-example-anomaly-detection</w:t>
+        </w:r>
+      </w:hyperlink>
+    </w:p>
+    <w:p>
+      <w:pPr>
+        <w:rPr>
+          <w:sz w:val="22"/>
+        </w:rPr>
+      </w:pPr>
+    </w:p>
+    <w:p>
+      <w:pPr>
+        <w:rPr>
+          <w:sz w:val="22"/>
+        </w:rPr>
+      </w:pPr>
+      <w:r>
+        <w:rPr>
+          <w:noProof/>
+          <w:sz w:val="22"/>
+        </w:rPr>
+        <w:drawing>
+          <wp:inline distT="0" distB="0" distL="0" distR="0" wp14:anchorId="2BDC82AE" wp14:editId="1E13294C">
+            <wp:extent cx="6645910" cy="3058160"/>
+            <wp:effectExtent l="0" t="0" r="2540" b="8890"/>
+            <wp:docPr id="22522285" name="Picture 1" descr="A screenshot of a computer&#10;&#10;AI-generated content may be incorrect."/>
+            <wp:cNvGraphicFramePr>
+              <a:graphicFrameLocks xmlns:a="http://schemas.openxmlformats.org/drawingml/2006/main" noChangeAspect="1"/>
+            </wp:cNvGraphicFramePr>
+            <a:graphic xmlns:a="http://schemas.openxmlformats.org/drawingml/2006/main">
+              <a:graphicData uri="http://schemas.openxmlformats.org/drawingml/2006/picture">
+                <pic:pic xmlns:pic="http://schemas.openxmlformats.org/drawingml/2006/picture">
+                  <pic:nvPicPr>
+                    <pic:cNvPr id="22522285" name="Picture 1" descr="A screenshot of a computer&#10;&#10;AI-generated content may be incorrect."/>
+                    <pic:cNvPicPr/>
+                  </pic:nvPicPr>
+                  <pic:blipFill>
+                    <a:blip r:embed="rId46"/>
+                    <a:stretch>
+                      <a:fillRect/>
+                    </a:stretch>
+                  </pic:blipFill>
+                  <pic:spPr>
+                    <a:xfrm>
+                      <a:off x="0" y="0"/>
+                      <a:ext cx="6645910" cy="3058160"/>
+                    </a:xfrm>
+                    <a:prstGeom prst="rect">
+                      <a:avLst/>
+                    </a:prstGeom>
+                  </pic:spPr>
+                </pic:pic>
+              </a:graphicData>
+            </a:graphic>
+          </wp:inline>
+        </w:drawing>
+      </w:r>
+    </w:p>
+    <w:tbl>
+      <w:tblPr>
+        <w:tblW w:w="0" w:type="auto"/>
+        <w:tblCellSpacing w:w="15" w:type="dxa"/>
+        <w:tblCellMar>
+          <w:top w:w="15" w:type="dxa"/>
+          <w:left w:w="15" w:type="dxa"/>
+          <w:bottom w:w="15" w:type="dxa"/>
+          <w:right w:w="15" w:type="dxa"/>
+        </w:tblCellMar>
+        <w:tblLook w:val="04A0" w:firstRow="1" w:lastRow="0" w:firstColumn="1" w:lastColumn="0" w:noHBand="0" w:noVBand="1"/>
+      </w:tblPr>
+      <w:tblGrid>
+        <w:gridCol w:w="1712"/>
+        <w:gridCol w:w="3439"/>
+        <w:gridCol w:w="5315"/>
+      </w:tblGrid>
+      <w:tr>
+        <w:trPr>
+          <w:tblCellSpacing w:w="15" w:type="dxa"/>
+        </w:trPr>
+        <w:tc>
+          <w:tcPr>
+            <w:tcW w:w="0" w:type="auto"/>
+            <w:vAlign w:val="center"/>
+            <w:hideMark/>
+          </w:tcPr>
+          <w:p>
+            <w:pPr>
+              <w:rPr>
+                <w:b/>
+                <w:bCs/>
+                <w:sz w:val="22"/>
+              </w:rPr>
+            </w:pPr>
+            <w:r>
+              <w:rPr>
+                <w:b/>
+                <w:bCs/>
+                <w:sz w:val="22"/>
+              </w:rPr>
+              <w:t>Machine Learning Method</w:t>
+            </w:r>
+          </w:p>
+        </w:tc>
+        <w:tc>
+          <w:tcPr>
+            <w:tcW w:w="0" w:type="auto"/>
+            <w:vAlign w:val="center"/>
+            <w:hideMark/>
+          </w:tcPr>
+          <w:p>
+            <w:pPr>
+              <w:rPr>
+                <w:b/>
+                <w:bCs/>
+                <w:sz w:val="22"/>
+              </w:rPr>
+            </w:pPr>
+            <w:r>
+              <w:rPr>
+                <w:b/>
+                <w:bCs/>
+                <w:sz w:val="22"/>
+              </w:rPr>
+              <w:t>Function (Goal)</w:t>
+            </w:r>
+          </w:p>
+        </w:tc>
+        <w:tc>
+          <w:tcPr>
+            <w:tcW w:w="0" w:type="auto"/>
+            <w:vAlign w:val="center"/>
+            <w:hideMark/>
+          </w:tcPr>
+          <w:p>
+            <w:pPr>
+              <w:rPr>
+                <w:b/>
+                <w:bCs/>
+                <w:sz w:val="22"/>
+              </w:rPr>
+            </w:pPr>
+            <w:r>
+              <w:rPr>
+                <w:b/>
+                <w:bCs/>
+                <w:sz w:val="22"/>
+              </w:rPr>
+              <w:t>Characteristics</w:t>
+            </w:r>
+          </w:p>
+        </w:tc>
+      </w:tr>
+      <w:tr>
+        <w:trPr>
+          <w:tblCellSpacing w:w="15" w:type="dxa"/>
+        </w:trPr>
+        <w:tc>
+          <w:tcPr>
+            <w:tcW w:w="0" w:type="auto"/>
+            <w:vAlign w:val="center"/>
+            <w:hideMark/>
+          </w:tcPr>
+          <w:p>
+            <w:pPr>
+              <w:rPr>
+                <w:sz w:val="22"/>
+              </w:rPr>
+            </w:pPr>
+            <w:r>
+              <w:rPr>
+                <w:b/>
+                <w:bCs/>
+                <w:sz w:val="22"/>
+              </w:rPr>
+              <w:t>Classification</w:t>
+            </w:r>
+          </w:p>
+        </w:tc>
+        <w:tc>
+          <w:tcPr>
+            <w:tcW w:w="0" w:type="auto"/>
+            <w:vAlign w:val="center"/>
+            <w:hideMark/>
+          </w:tcPr>
+          <w:p>
+            <w:pPr>
+              <w:rPr>
+                <w:sz w:val="22"/>
+              </w:rPr>
+            </w:pPr>
+            <w:r>
+              <w:rPr>
+                <w:sz w:val="22"/>
+              </w:rPr>
+              <w:t xml:space="preserve">The function of a classifier is to </w:t>
+            </w:r>
+            <w:r>
+              <w:rPr>
+                <w:b/>
+                <w:bCs/>
+                <w:sz w:val="22"/>
+              </w:rPr>
+              <w:t>infer the class label of an unknown observation</w:t>
+            </w:r>
+            <w:r>
+              <w:rPr>
+                <w:sz w:val="22"/>
+              </w:rPr>
+              <w:t xml:space="preserve"> that is summarized by its features.</w:t>
+            </w:r>
+          </w:p>
+        </w:tc>
+        <w:tc>
+          <w:tcPr>
+            <w:tcW w:w="0" w:type="auto"/>
+            <w:vAlign w:val="center"/>
+            <w:hideMark/>
+          </w:tcPr>
+          <w:p>
+            <w:pPr>
+              <w:rPr>
+                <w:sz w:val="22"/>
+              </w:rPr>
+            </w:pPr>
+            <w:r>
+              <w:rPr>
+                <w:sz w:val="22"/>
+              </w:rPr>
+              <w:t xml:space="preserve">This involves partitioning the feature space into a limited number of known classes using a </w:t>
+            </w:r>
+            <w:r>
+              <w:rPr>
+                <w:b/>
+                <w:bCs/>
+                <w:sz w:val="22"/>
+              </w:rPr>
+              <w:t>decision boundary</w:t>
+            </w:r>
+            <w:r>
+              <w:rPr>
+                <w:sz w:val="22"/>
+              </w:rPr>
+              <w:t xml:space="preserve">. The classifier takes feature values as input and produces a class label as output. </w:t>
+            </w:r>
+            <w:r>
+              <w:rPr>
+                <w:sz w:val="22"/>
+              </w:rPr>
+              <w:lastRenderedPageBreak/>
+              <w:t>Classification problems typically deal with discrete outcomes (e.g., classifying CPU temperature as "hot" or "normal").</w:t>
+            </w:r>
+          </w:p>
+        </w:tc>
+      </w:tr>
+      <w:tr>
+        <w:trPr>
+          <w:tblCellSpacing w:w="15" w:type="dxa"/>
+        </w:trPr>
+        <w:tc>
+          <w:tcPr>
+            <w:tcW w:w="0" w:type="auto"/>
+            <w:vAlign w:val="center"/>
+            <w:hideMark/>
+          </w:tcPr>
+          <w:p>
+            <w:pPr>
+              <w:rPr>
+                <w:sz w:val="22"/>
+              </w:rPr>
+            </w:pPr>
+            <w:r>
+              <w:rPr>
+                <w:b/>
+                <w:bCs/>
+                <w:sz w:val="22"/>
+              </w:rPr>
+              <w:lastRenderedPageBreak/>
+              <w:t>Regression</w:t>
+            </w:r>
+          </w:p>
+        </w:tc>
+        <w:tc>
+          <w:tcPr>
+            <w:tcW w:w="0" w:type="auto"/>
+            <w:vAlign w:val="center"/>
+            <w:hideMark/>
+          </w:tcPr>
+          <w:p>
+            <w:pPr>
+              <w:rPr>
+                <w:sz w:val="22"/>
+              </w:rPr>
+            </w:pPr>
+            <w:r>
+              <w:rPr>
+                <w:sz w:val="22"/>
+              </w:rPr>
+              <w:t xml:space="preserve">The function of a regressor is to </w:t>
+            </w:r>
+            <w:r>
+              <w:rPr>
+                <w:b/>
+                <w:bCs/>
+                <w:sz w:val="22"/>
+              </w:rPr>
+              <w:t>find the relationship between two or more variables</w:t>
+            </w:r>
+            <w:r>
+              <w:rPr>
+                <w:sz w:val="22"/>
+              </w:rPr>
+              <w:t xml:space="preserve">. This usually leads to </w:t>
+            </w:r>
+            <w:r>
+              <w:rPr>
+                <w:b/>
+                <w:bCs/>
+                <w:sz w:val="22"/>
+              </w:rPr>
+              <w:t>predicting future values</w:t>
+            </w:r>
+            <w:r>
+              <w:rPr>
+                <w:sz w:val="22"/>
+              </w:rPr>
+              <w:t xml:space="preserve"> based on given data.</w:t>
+            </w:r>
+          </w:p>
+        </w:tc>
+        <w:tc>
+          <w:tcPr>
+            <w:tcW w:w="0" w:type="auto"/>
+            <w:vAlign w:val="center"/>
+            <w:hideMark/>
+          </w:tcPr>
+          <w:p>
+            <w:pPr>
+              <w:rPr>
+                <w:sz w:val="22"/>
+              </w:rPr>
+            </w:pPr>
+            <w:r>
+              <w:rPr>
+                <w:sz w:val="22"/>
+              </w:rPr>
+              <w:t xml:space="preserve">This method models the relationship between input variables (features) and continuous output variables, often framed as a </w:t>
+            </w:r>
+            <w:r>
+              <w:rPr>
+                <w:b/>
+                <w:bCs/>
+                <w:sz w:val="22"/>
+              </w:rPr>
+              <w:t>function fit problem</w:t>
+            </w:r>
+            <w:r>
+              <w:rPr>
+                <w:sz w:val="22"/>
+              </w:rPr>
+              <w:t>. Regression is used for tasks like filling missing data, filtering data, or predicting a numerical quantity (e.g., predicting the next hour's temperature).</w:t>
+            </w:r>
+          </w:p>
+        </w:tc>
+      </w:tr>
+      <w:tr>
+        <w:trPr>
+          <w:tblCellSpacing w:w="15" w:type="dxa"/>
+        </w:trPr>
+        <w:tc>
+          <w:tcPr>
+            <w:tcW w:w="0" w:type="auto"/>
+            <w:vAlign w:val="center"/>
+            <w:hideMark/>
+          </w:tcPr>
+          <w:p>
+            <w:pPr>
+              <w:rPr>
+                <w:sz w:val="22"/>
+              </w:rPr>
+            </w:pPr>
+            <w:r>
+              <w:rPr>
+                <w:b/>
+                <w:bCs/>
+                <w:sz w:val="22"/>
+              </w:rPr>
+              <w:t>Clustering</w:t>
+            </w:r>
+          </w:p>
+        </w:tc>
+        <w:tc>
+          <w:tcPr>
+            <w:tcW w:w="0" w:type="auto"/>
+            <w:vAlign w:val="center"/>
+            <w:hideMark/>
+          </w:tcPr>
+          <w:p>
+            <w:pPr>
+              <w:rPr>
+                <w:sz w:val="22"/>
+              </w:rPr>
+            </w:pPr>
+            <w:r>
+              <w:rPr>
+                <w:sz w:val="22"/>
+              </w:rPr>
+              <w:t xml:space="preserve">The function of a clustering algorithm is to </w:t>
+            </w:r>
+            <w:r>
+              <w:rPr>
+                <w:b/>
+                <w:bCs/>
+                <w:sz w:val="22"/>
+              </w:rPr>
+              <w:t>group feature values based on their inherent characteristics</w:t>
+            </w:r>
+            <w:r>
+              <w:rPr>
+                <w:sz w:val="22"/>
+              </w:rPr>
+              <w:t>.</w:t>
+            </w:r>
+          </w:p>
+        </w:tc>
+        <w:tc>
+          <w:tcPr>
+            <w:tcW w:w="0" w:type="auto"/>
+            <w:vAlign w:val="center"/>
+            <w:hideMark/>
+          </w:tcPr>
+          <w:p>
+            <w:pPr>
+              <w:rPr>
+                <w:sz w:val="22"/>
+              </w:rPr>
+            </w:pPr>
+            <w:r>
+              <w:rPr>
+                <w:sz w:val="22"/>
+              </w:rPr>
+              <w:t xml:space="preserve">Unlike classification and regression, clustering is performed </w:t>
+            </w:r>
+            <w:r>
+              <w:rPr>
+                <w:b/>
+                <w:bCs/>
+                <w:sz w:val="22"/>
+              </w:rPr>
+              <w:t>without using labeled data</w:t>
+            </w:r>
+            <w:r>
+              <w:rPr>
+                <w:sz w:val="22"/>
+              </w:rPr>
+              <w:t xml:space="preserve">. The algorithm takes feature values and the desired number of clusters (in some cases) as input, and it groups the data based on predefined rules, producing </w:t>
+            </w:r>
+            <w:r>
+              <w:rPr>
+                <w:b/>
+                <w:bCs/>
+                <w:sz w:val="22"/>
+              </w:rPr>
+              <w:t>cluster centers</w:t>
+            </w:r>
+            <w:r>
+              <w:rPr>
+                <w:sz w:val="22"/>
+              </w:rPr>
+              <w:t xml:space="preserve"> (centroids) as output. Clustering is useful for identifying inherent groups within data (e.g., treating normal activity as one cluster and a fall action as another for a fall detection system).</w:t>
+            </w:r>
+          </w:p>
+        </w:tc>
+      </w:tr>
+    </w:tbl>
+    <w:p>
+      <w:pPr>
+        <w:rPr>
+          <w:b/>
+          <w:bCs/>
+          <w:sz w:val="22"/>
+        </w:rPr>
+      </w:pPr>
+      <w:r>
+        <w:rPr>
+          <w:b/>
+          <w:bCs/>
+          <w:sz w:val="22"/>
+        </w:rPr>
+        <w:t>Q1.</w:t>
+      </w:r>
+    </w:p>
+    <w:p>
+      <w:pPr>
+        <w:rPr>
+          <w:sz w:val="22"/>
+        </w:rPr>
+      </w:pPr>
+      <w:r>
+        <w:rPr>
+          <w:sz w:val="22"/>
+        </w:rPr>
+        <w:t xml:space="preserve">What is the primary goal of </w:t>
+      </w:r>
+      <w:r>
+        <w:rPr>
+          <w:b/>
+          <w:bCs/>
+          <w:sz w:val="22"/>
+        </w:rPr>
+        <w:t>classification</w:t>
+      </w:r>
+      <w:r>
+        <w:rPr>
+          <w:sz w:val="22"/>
+        </w:rPr>
+        <w:t xml:space="preserve"> in machine learning?</w:t>
+      </w:r>
+    </w:p>
+    <w:p>
+      <w:pPr>
+        <w:rPr>
+          <w:sz w:val="22"/>
+        </w:rPr>
+      </w:pPr>
+      <w:r>
+        <w:rPr>
+          <w:sz w:val="22"/>
+        </w:rPr>
+        <w:t>A. To predict a continuous numerical value</w:t>
+      </w:r>
+      <w:r>
+        <w:rPr>
+          <w:sz w:val="22"/>
+        </w:rPr>
+        <w:br/>
+        <w:t>B. To group data without labels</w:t>
+      </w:r>
+      <w:r>
+        <w:rPr>
+          <w:sz w:val="22"/>
+        </w:rPr>
+        <w:br/>
+        <w:t>C. To assign an input to one of the predefined classes</w:t>
+      </w:r>
+      <w:r>
+        <w:rPr>
+          <w:sz w:val="22"/>
+        </w:rPr>
+        <w:br/>
+        <w:t>D. To reduce the dimensionality of data</w:t>
+      </w:r>
+    </w:p>
+    <w:p>
+      <w:pPr>
+        <w:rPr>
+          <w:sz w:val="22"/>
+        </w:rPr>
+      </w:pPr>
+      <w:r>
+        <w:rPr>
+          <w:rFonts w:ascii="Segoe UI Emoji" w:hAnsi="Segoe UI Emoji" w:cs="Segoe UI Emoji"/>
+          <w:sz w:val="22"/>
+        </w:rPr>
+        <w:t>✅</w:t>
+      </w:r>
+      <w:r>
+        <w:rPr>
+          <w:sz w:val="22"/>
+        </w:rPr>
+        <w:t xml:space="preserve"> </w:t>
+      </w:r>
+      <w:r>
+        <w:rPr>
+          <w:b/>
+          <w:bCs/>
+          <w:sz w:val="22"/>
+        </w:rPr>
+        <w:t>Correct Answer:</w:t>
+      </w:r>
+      <w:r>
+        <w:rPr>
+          <w:sz w:val="22"/>
+        </w:rPr>
+        <w:t xml:space="preserve"> C</w:t>
+      </w:r>
+    </w:p>
+    <w:p>
+      <w:pPr>
+        <w:rPr>
+          <w:sz w:val="22"/>
+        </w:rPr>
+      </w:pPr>
+      <w:r>
+        <w:rPr>
+          <w:sz w:val="22"/>
+        </w:rPr>
+        <w:pict w14:anchorId="0747DB73">
+          <v:rect id="_x0000_i1025" style="width:0;height:1.5pt" o:hralign="center" o:hrstd="t" o:hr="t" fillcolor="#a0a0a0" stroked="f"/>
+        </w:pict>
+      </w:r>
+    </w:p>
+    <w:p>
+      <w:pPr>
+        <w:rPr>
+          <w:b/>
+          <w:bCs/>
+          <w:sz w:val="22"/>
+        </w:rPr>
+      </w:pPr>
+      <w:r>
+        <w:rPr>
+          <w:b/>
+          <w:bCs/>
+          <w:sz w:val="22"/>
+        </w:rPr>
+        <w:t>Q2.</w:t>
+      </w:r>
+    </w:p>
+    <w:p>
+      <w:pPr>
+        <w:rPr>
+          <w:sz w:val="22"/>
+        </w:rPr>
+      </w:pPr>
+      <w:r>
+        <w:rPr>
+          <w:sz w:val="22"/>
+        </w:rPr>
+        <w:t xml:space="preserve">Which type of output is </w:t>
+      </w:r>
+      <w:r>
+        <w:rPr>
+          <w:b/>
+          <w:bCs/>
+          <w:sz w:val="22"/>
+        </w:rPr>
+        <w:t>most appropriate</w:t>
+      </w:r>
+      <w:r>
+        <w:rPr>
+          <w:sz w:val="22"/>
+        </w:rPr>
+        <w:t xml:space="preserve"> for a classification problem?</w:t>
+      </w:r>
+    </w:p>
+    <w:p>
+      <w:pPr>
+        <w:rPr>
+          <w:sz w:val="22"/>
+        </w:rPr>
+      </w:pPr>
+      <w:r>
+        <w:rPr>
+          <w:sz w:val="22"/>
+        </w:rPr>
+        <w:t>A. Temperature value of 32.5°C</w:t>
+      </w:r>
+      <w:r>
+        <w:rPr>
+          <w:sz w:val="22"/>
+        </w:rPr>
+        <w:br/>
+        <w:t>B. Probability distribution</w:t>
+      </w:r>
+      <w:r>
+        <w:rPr>
+          <w:sz w:val="22"/>
+        </w:rPr>
+        <w:br/>
+        <w:t>C. Class label such as “Hot” or “Normal”</w:t>
+      </w:r>
+      <w:r>
+        <w:rPr>
+          <w:sz w:val="22"/>
+        </w:rPr>
+        <w:br/>
+        <w:t>D. Cluster centroid</w:t>
+      </w:r>
+    </w:p>
+    <w:p>
+      <w:pPr>
+        <w:rPr>
+          <w:sz w:val="22"/>
+        </w:rPr>
+      </w:pPr>
+      <w:r>
+        <w:rPr>
+          <w:rFonts w:ascii="Segoe UI Emoji" w:hAnsi="Segoe UI Emoji" w:cs="Segoe UI Emoji"/>
+          <w:sz w:val="22"/>
+        </w:rPr>
+        <w:t>✅</w:t>
+      </w:r>
+      <w:r>
+        <w:rPr>
+          <w:sz w:val="22"/>
+        </w:rPr>
+        <w:t xml:space="preserve"> </w:t>
+      </w:r>
+      <w:r>
+        <w:rPr>
+          <w:b/>
+          <w:bCs/>
+          <w:sz w:val="22"/>
+        </w:rPr>
+        <w:t>Correct Answer:</w:t>
+      </w:r>
+      <w:r>
+        <w:rPr>
+          <w:sz w:val="22"/>
+        </w:rPr>
+        <w:t xml:space="preserve"> C</w:t>
+      </w:r>
+    </w:p>
+    <w:p>
+      <w:pPr>
+        <w:rPr>
+          <w:sz w:val="22"/>
+        </w:rPr>
+      </w:pPr>
+      <w:r>
+        <w:rPr>
+          <w:sz w:val="22"/>
+        </w:rPr>
+        <w:pict w14:anchorId="6ABA848B">
+          <v:rect id="_x0000_i1026" style="width:0;height:1.5pt" o:hralign="center" o:hrstd="t" o:hr="t" fillcolor="#a0a0a0" stroked="f"/>
+        </w:pict>
+      </w:r>
+    </w:p>
+    <w:p>
+      <w:pPr>
+        <w:rPr>
+          <w:b/>
+          <w:bCs/>
+          <w:sz w:val="22"/>
+        </w:rPr>
+      </w:pPr>
+      <w:r>
+        <w:rPr>
+          <w:b/>
+          <w:bCs/>
+          <w:sz w:val="22"/>
+        </w:rPr>
+        <w:t>Q3.</w:t>
+      </w:r>
+    </w:p>
+    <w:p>
+      <w:pPr>
+        <w:rPr>
+          <w:sz w:val="22"/>
+        </w:rPr>
+      </w:pPr>
+      <w:r>
+        <w:rPr>
+          <w:sz w:val="22"/>
+        </w:rPr>
+        <w:t xml:space="preserve">A system that determines whether CPU temperature is </w:t>
+      </w:r>
+      <w:r>
+        <w:rPr>
+          <w:b/>
+          <w:bCs/>
+          <w:sz w:val="22"/>
+        </w:rPr>
+        <w:t>“Normal” or “Overheated”</w:t>
+      </w:r>
+      <w:r>
+        <w:rPr>
+          <w:sz w:val="22"/>
+        </w:rPr>
+        <w:t xml:space="preserve"> is an example of:</w:t>
+      </w:r>
+    </w:p>
+    <w:p>
+      <w:pPr>
+        <w:rPr>
+          <w:sz w:val="22"/>
+        </w:rPr>
+      </w:pPr>
+      <w:r>
+        <w:rPr>
+          <w:sz w:val="22"/>
+        </w:rPr>
+        <w:t>A. Regression</w:t>
+      </w:r>
+      <w:r>
+        <w:rPr>
+          <w:sz w:val="22"/>
+        </w:rPr>
+        <w:br/>
+        <w:t>B. Clustering</w:t>
+      </w:r>
+      <w:r>
+        <w:rPr>
+          <w:sz w:val="22"/>
+        </w:rPr>
+        <w:br/>
+      </w:r>
+      <w:r>
+        <w:rPr>
+          <w:sz w:val="22"/>
+        </w:rPr>
+        <w:lastRenderedPageBreak/>
+        <w:t>C. Classification</w:t>
+      </w:r>
+      <w:r>
+        <w:rPr>
+          <w:sz w:val="22"/>
+        </w:rPr>
+        <w:br/>
+        <w:t>D. Dimensionality reduction</w:t>
+      </w:r>
+    </w:p>
+    <w:p>
+      <w:pPr>
+        <w:rPr>
+          <w:sz w:val="22"/>
+        </w:rPr>
+      </w:pPr>
+      <w:r>
+        <w:rPr>
+          <w:rFonts w:ascii="Segoe UI Emoji" w:hAnsi="Segoe UI Emoji" w:cs="Segoe UI Emoji"/>
+          <w:sz w:val="22"/>
+        </w:rPr>
+        <w:t>✅</w:t>
+      </w:r>
+      <w:r>
+        <w:rPr>
+          <w:sz w:val="22"/>
+        </w:rPr>
+        <w:t xml:space="preserve"> </w:t>
+      </w:r>
+      <w:r>
+        <w:rPr>
+          <w:b/>
+          <w:bCs/>
+          <w:sz w:val="22"/>
+        </w:rPr>
+        <w:t>Correct Answer:</w:t>
+      </w:r>
+      <w:r>
+        <w:rPr>
+          <w:sz w:val="22"/>
+        </w:rPr>
+        <w:t xml:space="preserve"> C</w:t>
+      </w:r>
+    </w:p>
+    <w:p>
+      <w:pPr>
+        <w:rPr>
+          <w:sz w:val="22"/>
+        </w:rPr>
+      </w:pPr>
+      <w:r>
+        <w:rPr>
+          <w:sz w:val="22"/>
+        </w:rPr>
+        <w:pict w14:anchorId="107BCA6D">
+          <v:rect id="_x0000_i1027" style="width:0;height:1.5pt" o:hralign="center" o:hrstd="t" o:hr="t" fillcolor="#a0a0a0" stroked="f"/>
+        </w:pict>
+      </w:r>
+    </w:p>
+    <w:p>
+      <w:pPr>
+        <w:rPr>
+          <w:b/>
+          <w:bCs/>
+          <w:sz w:val="22"/>
+        </w:rPr>
+      </w:pPr>
+      <w:r>
+        <w:rPr>
+          <w:b/>
+          <w:bCs/>
+          <w:sz w:val="22"/>
+        </w:rPr>
+        <w:t>Q4.</w:t>
+      </w:r>
+    </w:p>
+    <w:p>
+      <w:pPr>
+        <w:rPr>
+          <w:sz w:val="22"/>
+        </w:rPr>
+      </w:pPr>
+      <w:r>
+        <w:rPr>
+          <w:sz w:val="22"/>
+        </w:rPr>
+        <w:t xml:space="preserve">What does a </w:t>
+      </w:r>
+      <w:r>
+        <w:rPr>
+          <w:b/>
+          <w:bCs/>
+          <w:sz w:val="22"/>
+        </w:rPr>
+        <w:t>regression model</w:t>
+      </w:r>
+      <w:r>
+        <w:rPr>
+          <w:sz w:val="22"/>
+        </w:rPr>
+        <w:t xml:space="preserve"> mainly try to learn?</w:t>
+      </w:r>
+    </w:p>
+    <w:p>
+      <w:pPr>
+        <w:rPr>
+          <w:sz w:val="22"/>
+        </w:rPr>
+      </w:pPr>
+      <w:r>
+        <w:rPr>
+          <w:sz w:val="22"/>
+        </w:rPr>
+        <w:t>A. Decision boundaries between classes</w:t>
+      </w:r>
+      <w:r>
+        <w:rPr>
+          <w:sz w:val="22"/>
+        </w:rPr>
+        <w:br/>
+        <w:t>B. Relationships between input variables and continuous outputs</w:t>
+      </w:r>
+      <w:r>
+        <w:rPr>
+          <w:sz w:val="22"/>
+        </w:rPr>
+        <w:br/>
+        <w:t>C. Cluster centers of unlabeled data</w:t>
+      </w:r>
+      <w:r>
+        <w:rPr>
+          <w:sz w:val="22"/>
+        </w:rPr>
+        <w:br/>
+        <w:t>D. Rules for data compression</w:t>
+      </w:r>
+    </w:p>
+    <w:p>
+      <w:pPr>
+        <w:rPr>
+          <w:sz w:val="22"/>
+        </w:rPr>
+      </w:pPr>
+      <w:r>
+        <w:rPr>
+          <w:rFonts w:ascii="Segoe UI Emoji" w:hAnsi="Segoe UI Emoji" w:cs="Segoe UI Emoji"/>
+          <w:sz w:val="22"/>
+        </w:rPr>
+        <w:t>✅</w:t>
+      </w:r>
+      <w:r>
+        <w:rPr>
+          <w:sz w:val="22"/>
+        </w:rPr>
+        <w:t xml:space="preserve"> </w:t>
+      </w:r>
+      <w:r>
+        <w:rPr>
+          <w:b/>
+          <w:bCs/>
+          <w:sz w:val="22"/>
+        </w:rPr>
+        <w:t>Correct Answer:</w:t>
+      </w:r>
+      <w:r>
+        <w:rPr>
+          <w:sz w:val="22"/>
+        </w:rPr>
+        <w:t xml:space="preserve"> B</w:t>
+      </w:r>
+    </w:p>
+    <w:p>
+      <w:pPr>
+        <w:rPr>
+          <w:sz w:val="22"/>
+        </w:rPr>
+      </w:pPr>
+      <w:r>
+        <w:rPr>
+          <w:sz w:val="22"/>
+        </w:rPr>
+        <w:pict w14:anchorId="781169B9">
+          <v:rect id="_x0000_i1028" style="width:0;height:1.5pt" o:hralign="center" o:hrstd="t" o:hr="t" fillcolor="#a0a0a0" stroked="f"/>
+        </w:pict>
+      </w:r>
+    </w:p>
+    <w:p>
+      <w:pPr>
+        <w:rPr>
+          <w:b/>
+          <w:bCs/>
+          <w:sz w:val="22"/>
+        </w:rPr>
+      </w:pPr>
+      <w:r>
+        <w:rPr>
+          <w:b/>
+          <w:bCs/>
+          <w:sz w:val="22"/>
+        </w:rPr>
+        <w:t>Q5.</w:t>
+      </w:r>
+    </w:p>
+    <w:p>
+      <w:pPr>
+        <w:rPr>
+          <w:sz w:val="22"/>
+        </w:rPr>
+      </w:pPr>
+      <w:r>
+        <w:rPr>
+          <w:sz w:val="22"/>
+        </w:rPr>
+        <w:t xml:space="preserve">Which of the following problems is best solved using </w:t>
+      </w:r>
+      <w:r>
+        <w:rPr>
+          <w:b/>
+          <w:bCs/>
+          <w:sz w:val="22"/>
+        </w:rPr>
+        <w:t>regression</w:t>
+      </w:r>
+      <w:r>
+        <w:rPr>
+          <w:sz w:val="22"/>
+        </w:rPr>
+        <w:t>?</w:t>
+      </w:r>
+    </w:p>
+    <w:p>
+      <w:pPr>
+        <w:rPr>
+          <w:sz w:val="22"/>
+        </w:rPr>
+      </w:pPr>
+      <w:r>
+        <w:rPr>
+          <w:sz w:val="22"/>
+        </w:rPr>
+        <w:t>A. Identifying spam emails</w:t>
+      </w:r>
+      <w:r>
+        <w:rPr>
+          <w:sz w:val="22"/>
+        </w:rPr>
+        <w:br/>
+        <w:t>B. Predicting tomorrow’s temperature</w:t>
+      </w:r>
+      <w:r>
+        <w:rPr>
+          <w:sz w:val="22"/>
+        </w:rPr>
+        <w:br/>
+        <w:t>C. Grouping similar sensor patterns</w:t>
+      </w:r>
+      <w:r>
+        <w:rPr>
+          <w:sz w:val="22"/>
+        </w:rPr>
+        <w:br/>
+        <w:t>D. Detecting faces in images</w:t>
+      </w:r>
+    </w:p>
+    <w:p>
+      <w:pPr>
+        <w:rPr>
+          <w:sz w:val="22"/>
+        </w:rPr>
+      </w:pPr>
+      <w:r>
+        <w:rPr>
+          <w:rFonts w:ascii="Segoe UI Emoji" w:hAnsi="Segoe UI Emoji" w:cs="Segoe UI Emoji"/>
+          <w:sz w:val="22"/>
+        </w:rPr>
+        <w:t>✅</w:t>
+      </w:r>
+      <w:r>
+        <w:rPr>
+          <w:sz w:val="22"/>
+        </w:rPr>
+        <w:t xml:space="preserve"> </w:t>
+      </w:r>
+      <w:r>
+        <w:rPr>
+          <w:b/>
+          <w:bCs/>
+          <w:sz w:val="22"/>
+        </w:rPr>
+        <w:t>Correct Answer:</w:t>
+      </w:r>
+      <w:r>
+        <w:rPr>
+          <w:sz w:val="22"/>
+        </w:rPr>
+        <w:t xml:space="preserve"> B</w:t>
+      </w:r>
+    </w:p>
+    <w:p>
+      <w:pPr>
+        <w:rPr>
+          <w:sz w:val="22"/>
+        </w:rPr>
+      </w:pPr>
+    </w:p>
+    <w:tbl>
+      <w:tblPr>
+        <w:tblW w:w="0" w:type="auto"/>
+        <w:tblCellSpacing w:w="15" w:type="dxa"/>
+        <w:tblCellMar>
+          <w:top w:w="15" w:type="dxa"/>
+          <w:left w:w="15" w:type="dxa"/>
+          <w:bottom w:w="15" w:type="dxa"/>
+          <w:right w:w="15" w:type="dxa"/>
+        </w:tblCellMar>
+        <w:tblLook w:val="04A0" w:firstRow="1" w:lastRow="0" w:firstColumn="1" w:lastColumn="0" w:noHBand="0" w:noVBand="1"/>
+      </w:tblPr>
+      <w:tblGrid>
+        <w:gridCol w:w="1659"/>
+        <w:gridCol w:w="2847"/>
+      </w:tblGrid>
+      <w:tr>
+        <w:trPr>
+          <w:tblHeader/>
+          <w:tblCellSpacing w:w="15" w:type="dxa"/>
+        </w:trPr>
+        <w:tc>
+          <w:tcPr>
+            <w:tcW w:w="0" w:type="auto"/>
+            <w:vAlign w:val="center"/>
+            <w:hideMark/>
+          </w:tcPr>
+          <w:p>
+            <w:pPr>
+              <w:rPr>
+                <w:b/>
+                <w:bCs/>
+                <w:color w:val="FF0000"/>
+                <w:sz w:val="22"/>
+              </w:rPr>
+            </w:pPr>
+            <w:r>
+              <w:rPr>
+                <w:b/>
+                <w:bCs/>
+                <w:color w:val="FF0000"/>
+                <w:sz w:val="22"/>
+              </w:rPr>
+              <w:t>Question Type</w:t>
+            </w:r>
+          </w:p>
+        </w:tc>
+        <w:tc>
+          <w:tcPr>
+            <w:tcW w:w="0" w:type="auto"/>
+            <w:vAlign w:val="center"/>
+            <w:hideMark/>
+          </w:tcPr>
+          <w:p>
+            <w:pPr>
+              <w:rPr>
+                <w:b/>
+                <w:bCs/>
+                <w:color w:val="FF0000"/>
+                <w:sz w:val="22"/>
+              </w:rPr>
+            </w:pPr>
+            <w:r>
+              <w:rPr>
+                <w:b/>
+                <w:bCs/>
+                <w:color w:val="FF0000"/>
+                <w:sz w:val="22"/>
+              </w:rPr>
+              <w:t>Ask Yourself</w:t>
+            </w:r>
+          </w:p>
+        </w:tc>
+      </w:tr>
+      <w:tr>
+        <w:trPr>
+          <w:tblCellSpacing w:w="15" w:type="dxa"/>
+        </w:trPr>
+        <w:tc>
+          <w:tcPr>
+            <w:tcW w:w="0" w:type="auto"/>
+            <w:vAlign w:val="center"/>
+            <w:hideMark/>
+          </w:tcPr>
+          <w:p>
+            <w:pPr>
+              <w:rPr>
+                <w:color w:val="FF0000"/>
+                <w:sz w:val="22"/>
+              </w:rPr>
+            </w:pPr>
+            <w:r>
+              <w:rPr>
+                <w:color w:val="FF0000"/>
+                <w:sz w:val="22"/>
+              </w:rPr>
+              <w:t>Classification</w:t>
+            </w:r>
+          </w:p>
+        </w:tc>
+        <w:tc>
+          <w:tcPr>
+            <w:tcW w:w="0" w:type="auto"/>
+            <w:vAlign w:val="center"/>
+            <w:hideMark/>
+          </w:tcPr>
+          <w:p>
+            <w:pPr>
+              <w:rPr>
+                <w:color w:val="FF0000"/>
+                <w:sz w:val="22"/>
+              </w:rPr>
+            </w:pPr>
+            <w:r>
+              <w:rPr>
+                <w:color w:val="FF0000"/>
+                <w:sz w:val="22"/>
+              </w:rPr>
+              <w:t>“Which category?”</w:t>
+            </w:r>
+          </w:p>
+        </w:tc>
+      </w:tr>
+      <w:tr>
+        <w:trPr>
+          <w:tblCellSpacing w:w="15" w:type="dxa"/>
+        </w:trPr>
+        <w:tc>
+          <w:tcPr>
+            <w:tcW w:w="0" w:type="auto"/>
+            <w:vAlign w:val="center"/>
+            <w:hideMark/>
+          </w:tcPr>
+          <w:p>
+            <w:pPr>
+              <w:rPr>
+                <w:color w:val="FF0000"/>
+                <w:sz w:val="22"/>
+              </w:rPr>
+            </w:pPr>
+            <w:r>
+              <w:rPr>
+                <w:color w:val="FF0000"/>
+                <w:sz w:val="22"/>
+              </w:rPr>
+              <w:t>Regression</w:t>
+            </w:r>
+          </w:p>
+        </w:tc>
+        <w:tc>
+          <w:tcPr>
+            <w:tcW w:w="0" w:type="auto"/>
+            <w:vAlign w:val="center"/>
+            <w:hideMark/>
+          </w:tcPr>
+          <w:p>
+            <w:pPr>
+              <w:rPr>
+                <w:color w:val="FF0000"/>
+                <w:sz w:val="22"/>
+              </w:rPr>
+            </w:pPr>
+            <w:r>
+              <w:rPr>
+                <w:color w:val="FF0000"/>
+                <w:sz w:val="22"/>
+              </w:rPr>
+              <w:t>“How much / how many?”</w:t>
+            </w:r>
+          </w:p>
+        </w:tc>
+      </w:tr>
+      <w:tr>
+        <w:trPr>
+          <w:tblCellSpacing w:w="15" w:type="dxa"/>
+        </w:trPr>
+        <w:tc>
+          <w:tcPr>
+            <w:tcW w:w="0" w:type="auto"/>
+            <w:vAlign w:val="center"/>
+            <w:hideMark/>
+          </w:tcPr>
+          <w:p>
+            <w:pPr>
+              <w:rPr>
+                <w:color w:val="FF0000"/>
+                <w:sz w:val="22"/>
+              </w:rPr>
+            </w:pPr>
+            <w:r>
+              <w:rPr>
+                <w:color w:val="FF0000"/>
+                <w:sz w:val="22"/>
+              </w:rPr>
+              <w:t>Clustering</w:t>
+            </w:r>
+          </w:p>
+        </w:tc>
+        <w:tc>
+          <w:tcPr>
+            <w:tcW w:w="0" w:type="auto"/>
+            <w:vAlign w:val="center"/>
+            <w:hideMark/>
+          </w:tcPr>
+          <w:p>
+            <w:pPr>
+              <w:rPr>
+                <w:color w:val="FF0000"/>
+                <w:sz w:val="22"/>
+              </w:rPr>
+            </w:pPr>
+            <w:r>
+              <w:rPr>
+                <w:color w:val="FF0000"/>
+                <w:sz w:val="22"/>
+              </w:rPr>
+              <w:t>“Which group looks similar?”</w:t>
+            </w:r>
+          </w:p>
+        </w:tc>
+      </w:tr>
+    </w:tbl>
+    <w:p>
+      <w:pPr>
+        <w:rPr>
+          <w:sz w:val="22"/>
+        </w:rPr>
+      </w:pPr>
+    </w:p>
+    <w:p>
+      <w:pPr>
+        <w:rPr>
+          <w:sz w:val="22"/>
+        </w:rPr>
+      </w:pPr>
+      <w:r>
+        <w:rPr>
+          <w:sz w:val="22"/>
+        </w:rPr>
+        <w:t>Notes 19/01/2026</w:t>
+      </w:r>
+      <w:r>
+        <w:rPr>
+          <w:sz w:val="22"/>
+        </w:rPr>
+        <w:t xml:space="preserve"> , 2Hrs</w:t>
+      </w:r>
+    </w:p>
+    <w:p>
+      <w:pPr>
+        <w:rPr>
+          <w:sz w:val="22"/>
+        </w:rPr>
+      </w:pPr>
+      <w:r>
+        <w:rPr>
+          <w:sz w:val="22"/>
+        </w:rPr>
+        <w:t>STMcube AI</w:t>
       </w:r>
     </w:p>
     <w:sectPr>
@@ -5956,6 +6428,18 @@
       <w:shd w:val="clear" w:color="auto" w:fill="E1DFDD"/>
     </w:rPr>
   </w:style>
+  <w:style w:type="character" w:styleId="FollowedHyperlink">
+    <w:name w:val="FollowedHyperlink"/>
+    <w:basedOn w:val="DefaultParagraphFont"/>
+    <w:uiPriority w:val="99"/>
+    <w:semiHidden/>
+    <w:unhideWhenUsed/>
+    <w:rsid w:val="007D67A1"/>
+    <w:rPr>
+      <w:color w:val="0057B7" w:themeColor="followedHyperlink"/>
+      <w:u w:val="single"/>
+    </w:rPr>
+  </w:style>
 </w:styles>
 </file>
 

</xml_diff>